<commit_message>
Update Lab 9. Creating a Business Process Flow.docx
</commit_message>
<xml_diff>
--- a/DOCX/Lab 9. Creating a Business Process Flow.docx
+++ b/DOCX/Lab 9. Creating a Business Process Flow.docx
@@ -142,25 +142,7 @@
           <w:sz w:val="20"/>
           <w:szCs w:val="20"/>
         </w:rPr>
-        <w:t xml:space="preserve">:  During the </w:t>
-      </w:r>
-      <w:proofErr w:type="gramStart"/>
-      <w:r>
-        <w:rPr>
-          <w:rFonts w:ascii="Segoe UI" w:eastAsia="Segoe UI" w:hAnsi="Segoe UI" w:cs="Segoe UI"/>
-          <w:sz w:val="20"/>
-          <w:szCs w:val="20"/>
-        </w:rPr>
-        <w:t>lab</w:t>
-      </w:r>
-      <w:proofErr w:type="gramEnd"/>
-      <w:r>
-        <w:rPr>
-          <w:rFonts w:ascii="Segoe UI" w:eastAsia="Segoe UI" w:hAnsi="Segoe UI" w:cs="Segoe UI"/>
-          <w:sz w:val="20"/>
-          <w:szCs w:val="20"/>
-        </w:rPr>
-        <w:t xml:space="preserve"> the system will suggest you start a Premium trial subscription; you can accept it.</w:t>
+        <w:t>:  During the lab the system will suggest you start a Premium trial subscription; you can accept it.</w:t>
       </w:r>
     </w:p>
     <w:p>
@@ -208,8 +190,6 @@
         </w:rPr>
       </w:pPr>
       <w:bookmarkStart w:id="1" w:name="_Toc41060371"/>
-      <w:proofErr w:type="spellStart"/>
-      <w:proofErr w:type="gramStart"/>
       <w:r>
         <w:rPr>
           <w:rFonts w:ascii="Segoe UI" w:eastAsia="Times New Roman" w:hAnsi="Segoe UI" w:cs="Segoe UI"/>
@@ -218,21 +198,9 @@
           <w:sz w:val="28"/>
           <w:lang w:val="fr-BE"/>
         </w:rPr>
-        <w:t>Tasks</w:t>
-      </w:r>
-      <w:proofErr w:type="spellEnd"/>
-      <w:r>
-        <w:rPr>
-          <w:rFonts w:ascii="Segoe UI" w:eastAsia="Times New Roman" w:hAnsi="Segoe UI" w:cs="Segoe UI"/>
-          <w:iCs/>
-          <w:color w:val="0078D7"/>
-          <w:sz w:val="28"/>
-          <w:lang w:val="fr-BE"/>
-        </w:rPr>
-        <w:t>:</w:t>
+        <w:t>Tasks:</w:t>
       </w:r>
       <w:bookmarkEnd w:id="1"/>
-      <w:proofErr w:type="gramEnd"/>
     </w:p>
     <w:p>
       <w:pPr>
@@ -1702,7 +1670,6 @@
         </w:rPr>
         <w:t xml:space="preserve">Create a field </w:t>
       </w:r>
-      <w:proofErr w:type="gramStart"/>
       <w:r>
         <w:rPr>
           <w:rFonts w:ascii="Segoe UI" w:eastAsia="MS Mincho" w:hAnsi="Segoe UI" w:cs="Times New Roman"/>
@@ -1716,15 +1683,7 @@
           <w:rFonts w:ascii="Segoe UI" w:eastAsia="MS Mincho" w:hAnsi="Segoe UI" w:cs="Times New Roman"/>
           <w:sz w:val="20"/>
         </w:rPr>
-        <w:t xml:space="preserve">  (</w:t>
-      </w:r>
-      <w:proofErr w:type="gramEnd"/>
-      <w:r>
-        <w:rPr>
-          <w:rFonts w:ascii="Segoe UI" w:eastAsia="MS Mincho" w:hAnsi="Segoe UI" w:cs="Times New Roman"/>
-          <w:sz w:val="20"/>
-        </w:rPr>
-        <w:t xml:space="preserve">type </w:t>
+        <w:t xml:space="preserve">  (type </w:t>
       </w:r>
       <w:r>
         <w:rPr>
@@ -2628,32 +2587,14 @@
           <w:bCs/>
           <w:sz w:val="20"/>
         </w:rPr>
-        <w:t xml:space="preserve"> Two </w:t>
-      </w:r>
-      <w:proofErr w:type="gramStart"/>
-      <w:r>
-        <w:rPr>
-          <w:rFonts w:ascii="Segoe UI" w:eastAsia="MS Mincho" w:hAnsi="Segoe UI" w:cs="Times New Roman"/>
-          <w:b/>
-          <w:bCs/>
-          <w:sz w:val="20"/>
-        </w:rPr>
-        <w:t xml:space="preserve">options </w:t>
-      </w:r>
-      <w:r>
-        <w:rPr>
-          <w:rFonts w:ascii="Segoe UI" w:eastAsia="MS Mincho" w:hAnsi="Segoe UI" w:cs="Times New Roman"/>
-          <w:sz w:val="20"/>
-        </w:rPr>
-        <w:t xml:space="preserve"> type</w:t>
-      </w:r>
-      <w:proofErr w:type="gramEnd"/>
-      <w:r>
-        <w:rPr>
-          <w:rFonts w:ascii="Segoe UI" w:eastAsia="MS Mincho" w:hAnsi="Segoe UI" w:cs="Times New Roman"/>
-          <w:sz w:val="20"/>
-        </w:rPr>
-        <w:t xml:space="preserve"> ( Yes, No), and  Yes should be the default value:</w:t>
+        <w:t xml:space="preserve"> Two options </w:t>
+      </w:r>
+      <w:r>
+        <w:rPr>
+          <w:rFonts w:ascii="Segoe UI" w:eastAsia="MS Mincho" w:hAnsi="Segoe UI" w:cs="Times New Roman"/>
+          <w:sz w:val="20"/>
+        </w:rPr>
+        <w:t xml:space="preserve"> type ( Yes, No), and  Yes should be the default value:</w:t>
       </w:r>
     </w:p>
     <w:p>
@@ -3070,21 +3011,12 @@
           <w:sz w:val="20"/>
         </w:rPr>
       </w:pPr>
-      <w:proofErr w:type="gramStart"/>
-      <w:r>
-        <w:rPr>
-          <w:rFonts w:ascii="Segoe UI" w:eastAsia="MS Mincho" w:hAnsi="Segoe UI" w:cs="Times New Roman"/>
-          <w:sz w:val="20"/>
-        </w:rPr>
-        <w:t>Let’s</w:t>
-      </w:r>
-      <w:proofErr w:type="gramEnd"/>
-      <w:r>
-        <w:rPr>
-          <w:rFonts w:ascii="Segoe UI" w:eastAsia="MS Mincho" w:hAnsi="Segoe UI" w:cs="Times New Roman"/>
-          <w:sz w:val="20"/>
-        </w:rPr>
-        <w:t xml:space="preserve"> get back to Flow to create a new Business Process Flow. Make sure you are in the good environment.</w:t>
+      <w:r>
+        <w:rPr>
+          <w:rFonts w:ascii="Segoe UI" w:eastAsia="MS Mincho" w:hAnsi="Segoe UI" w:cs="Times New Roman"/>
+          <w:sz w:val="20"/>
+        </w:rPr>
+        <w:t>Let’s get back to Flow to create a new Business Process Flow. Make sure you are in the good environment.</w:t>
       </w:r>
     </w:p>
     <w:p>
@@ -3445,19 +3377,8 @@
           <w:bCs/>
           <w:sz w:val="20"/>
         </w:rPr>
-        <w:t xml:space="preserve">Loan </w:t>
-      </w:r>
-      <w:proofErr w:type="gramStart"/>
-      <w:r>
-        <w:rPr>
-          <w:rFonts w:ascii="Segoe UI" w:eastAsia="MS Mincho" w:hAnsi="Segoe UI" w:cs="Times New Roman"/>
-          <w:b/>
-          <w:bCs/>
-          <w:sz w:val="20"/>
-        </w:rPr>
-        <w:t>New  Stage</w:t>
-      </w:r>
-      <w:proofErr w:type="gramEnd"/>
+        <w:t>Loan New  Stage</w:t>
+      </w:r>
       <w:r>
         <w:rPr>
           <w:rFonts w:ascii="Segoe UI" w:eastAsia="MS Mincho" w:hAnsi="Segoe UI" w:cs="Times New Roman"/>
@@ -4315,23 +4236,7 @@
           <w:rFonts w:ascii="Segoe UI" w:eastAsia="MS Mincho" w:hAnsi="Segoe UI" w:cs="Times New Roman"/>
           <w:sz w:val="20"/>
         </w:rPr>
-        <w:t xml:space="preserve"> name </w:t>
-      </w:r>
-      <w:proofErr w:type="gramStart"/>
-      <w:r>
-        <w:rPr>
-          <w:rFonts w:ascii="Segoe UI" w:eastAsia="MS Mincho" w:hAnsi="Segoe UI" w:cs="Times New Roman"/>
-          <w:sz w:val="20"/>
-        </w:rPr>
-        <w:t>it</w:t>
-      </w:r>
-      <w:proofErr w:type="gramEnd"/>
-      <w:r>
-        <w:rPr>
-          <w:rFonts w:ascii="Segoe UI" w:eastAsia="MS Mincho" w:hAnsi="Segoe UI" w:cs="Times New Roman"/>
-          <w:sz w:val="20"/>
-        </w:rPr>
-        <w:t xml:space="preserve"> </w:t>
+        <w:t xml:space="preserve"> name it </w:t>
       </w:r>
       <w:r>
         <w:rPr>
@@ -4825,23 +4730,7 @@
           <w:rFonts w:ascii="Segoe UI" w:eastAsia="MS Mincho" w:hAnsi="Segoe UI" w:cs="Times New Roman"/>
           <w:sz w:val="20"/>
         </w:rPr>
-        <w:t xml:space="preserve">Make sure the Business process Flow is activated; go to the Flows menu, and your </w:t>
-      </w:r>
-      <w:proofErr w:type="spellStart"/>
-      <w:r>
-        <w:rPr>
-          <w:rFonts w:ascii="Segoe UI" w:eastAsia="MS Mincho" w:hAnsi="Segoe UI" w:cs="Times New Roman"/>
-          <w:sz w:val="20"/>
-        </w:rPr>
-        <w:t>LoanBPF</w:t>
-      </w:r>
-      <w:proofErr w:type="spellEnd"/>
-      <w:r>
-        <w:rPr>
-          <w:rFonts w:ascii="Segoe UI" w:eastAsia="MS Mincho" w:hAnsi="Segoe UI" w:cs="Times New Roman"/>
-          <w:sz w:val="20"/>
-        </w:rPr>
-        <w:t xml:space="preserve"> Flow should be visible in the Business process Flows panel; turn it on if needed.</w:t>
+        <w:t>Make sure the Business process Flow is activated; go to the Flows menu, and your LoanBPF Flow should be visible in the Business process Flows panel; turn it on if needed.</w:t>
       </w:r>
     </w:p>
     <w:p>
@@ -5021,23 +4910,7 @@
           <w:rFonts w:ascii="Segoe UI" w:eastAsia="MS Mincho" w:hAnsi="Segoe UI" w:cs="Times New Roman"/>
           <w:sz w:val="20"/>
         </w:rPr>
-        <w:t xml:space="preserve">Name </w:t>
-      </w:r>
-      <w:proofErr w:type="gramStart"/>
-      <w:r>
-        <w:rPr>
-          <w:rFonts w:ascii="Segoe UI" w:eastAsia="MS Mincho" w:hAnsi="Segoe UI" w:cs="Times New Roman"/>
-          <w:sz w:val="20"/>
-        </w:rPr>
-        <w:t>it</w:t>
-      </w:r>
-      <w:proofErr w:type="gramEnd"/>
-      <w:r>
-        <w:rPr>
-          <w:rFonts w:ascii="Segoe UI" w:eastAsia="MS Mincho" w:hAnsi="Segoe UI" w:cs="Times New Roman"/>
-          <w:sz w:val="20"/>
-        </w:rPr>
-        <w:t xml:space="preserve"> Loan:</w:t>
+        <w:t>Name it Loan:</w:t>
       </w:r>
     </w:p>
     <w:p>
@@ -6605,6 +6478,38 @@
           <w:sz w:val="20"/>
         </w:rPr>
         <w:br w:type="page"/>
+      </w:r>
+    </w:p>
+    <w:p>
+      <w:pPr>
+        <w:rPr>
+          <w:b/>
+          <w:bCs/>
+        </w:rPr>
+      </w:pPr>
+      <w:r>
+        <w:rPr>
+          <w:b/>
+          <w:bCs/>
+        </w:rPr>
+        <w:lastRenderedPageBreak/>
+        <w:t>We need your feedback</w:t>
+      </w:r>
+    </w:p>
+    <w:p>
+      <w:r>
+        <w:t xml:space="preserve">Do you want to report an issue or to suggest something? We need your feedback: </w:t>
+      </w:r>
+      <w:hyperlink r:id="rId61" w:history="1">
+        <w:r>
+          <w:rPr>
+            <w:rStyle w:val="Hyperlink"/>
+          </w:rPr>
+          <w:t>https://github.com/Power-Automate-in-a-day/Training-by-the-community/issues</w:t>
+        </w:r>
+      </w:hyperlink>
+      <w:r>
+        <w:t xml:space="preserve"> </w:t>
       </w:r>
     </w:p>
     <w:p>
@@ -7457,6 +7362,18 @@
       <w:szCs w:val="18"/>
     </w:rPr>
   </w:style>
+  <w:style w:type="character" w:styleId="Hyperlink">
+    <w:name w:val="Hyperlink"/>
+    <w:basedOn w:val="DefaultParagraphFont"/>
+    <w:uiPriority w:val="99"/>
+    <w:semiHidden/>
+    <w:unhideWhenUsed/>
+    <w:rsid w:val="00CD06E5"/>
+    <w:rPr>
+      <w:color w:val="0563C1" w:themeColor="hyperlink"/>
+      <w:u w:val="single"/>
+    </w:rPr>
+  </w:style>
 </w:styles>
 </file>
 

</xml_diff>

<commit_message>
Till step 18 Tested
</commit_message>
<xml_diff>
--- a/DOCX/Lab 9. Creating a Business Process Flow.docx
+++ b/DOCX/Lab 9. Creating a Business Process Flow.docx
@@ -1,31 +1,42 @@
 
 <file path=word/document.xml><?xml version="1.0" encoding="utf-8"?>
-<w:document xmlns:wpc="http://schemas.microsoft.com/office/word/2010/wordprocessingCanvas" xmlns:cx="http://schemas.microsoft.com/office/drawing/2014/chartex" xmlns:cx1="http://schemas.microsoft.com/office/drawing/2015/9/8/chartex" xmlns:cx2="http://schemas.microsoft.com/office/drawing/2015/10/21/chartex" xmlns:cx3="http://schemas.microsoft.com/office/drawing/2016/5/9/chartex" xmlns:cx4="http://schemas.microsoft.com/office/drawing/2016/5/10/chartex" xmlns:cx5="http://schemas.microsoft.com/office/drawing/2016/5/11/chartex" xmlns:cx6="http://schemas.microsoft.com/office/drawing/2016/5/12/chartex" xmlns:cx7="http://schemas.microsoft.com/office/drawing/2016/5/13/chartex" xmlns:cx8="http://schemas.microsoft.com/office/drawing/2016/5/14/chartex" xmlns:mc="http://schemas.openxmlformats.org/markup-compatibility/2006" xmlns:aink="http://schemas.microsoft.com/office/drawing/2016/ink" xmlns:am3d="http://schemas.microsoft.com/office/drawing/2017/model3d" xmlns:o="urn:schemas-microsoft-com:office:office" xmlns:r="http://schemas.openxmlformats.org/officeDocument/2006/relationships" xmlns:m="http://schemas.openxmlformats.org/officeDocument/2006/math" xmlns:v="urn:schemas-microsoft-com:vml" xmlns:wp14="http://schemas.microsoft.com/office/word/2010/wordprocessingDrawing" xmlns:wp="http://schemas.openxmlformats.org/drawingml/2006/wordprocessingDrawing" xmlns:w10="urn:schemas-microsoft-com:office:word" xmlns:w="http://schemas.openxmlformats.org/wordprocessingml/2006/main" xmlns:w14="http://schemas.microsoft.com/office/word/2010/wordml" xmlns:w15="http://schemas.microsoft.com/office/word/2012/wordml" xmlns:w16cex="http://schemas.microsoft.com/office/word/2018/wordml/cex" xmlns:w16cid="http://schemas.microsoft.com/office/word/2016/wordml/cid" xmlns:w16="http://schemas.microsoft.com/office/word/2018/wordml" xmlns:w16se="http://schemas.microsoft.com/office/word/2015/wordml/symex" xmlns:wpg="http://schemas.microsoft.com/office/word/2010/wordprocessingGroup" xmlns:wpi="http://schemas.microsoft.com/office/word/2010/wordprocessingInk" xmlns:wne="http://schemas.microsoft.com/office/word/2006/wordml" xmlns:wps="http://schemas.microsoft.com/office/word/2010/wordprocessingShape" mc:Ignorable="w14 w15 w16se w16cid w16 w16cex wp14">
+<w:document xmlns:wpc="http://schemas.microsoft.com/office/word/2010/wordprocessingCanvas" xmlns:cx="http://schemas.microsoft.com/office/drawing/2014/chartex" xmlns:cx1="http://schemas.microsoft.com/office/drawing/2015/9/8/chartex" xmlns:cx2="http://schemas.microsoft.com/office/drawing/2015/10/21/chartex" xmlns:cx3="http://schemas.microsoft.com/office/drawing/2016/5/9/chartex" xmlns:cx4="http://schemas.microsoft.com/office/drawing/2016/5/10/chartex" xmlns:cx5="http://schemas.microsoft.com/office/drawing/2016/5/11/chartex" xmlns:cx6="http://schemas.microsoft.com/office/drawing/2016/5/12/chartex" xmlns:cx7="http://schemas.microsoft.com/office/drawing/2016/5/13/chartex" xmlns:cx8="http://schemas.microsoft.com/office/drawing/2016/5/14/chartex" xmlns:mc="http://schemas.openxmlformats.org/markup-compatibility/2006" xmlns:aink="http://schemas.microsoft.com/office/drawing/2016/ink" xmlns:am3d="http://schemas.microsoft.com/office/drawing/2017/model3d" xmlns:o="urn:schemas-microsoft-com:office:office" xmlns:r="http://schemas.openxmlformats.org/officeDocument/2006/relationships" xmlns:m="http://schemas.openxmlformats.org/officeDocument/2006/math" xmlns:v="urn:schemas-microsoft-com:vml" xmlns:wp14="http://schemas.microsoft.com/office/word/2010/wordprocessingDrawing" xmlns:wp="http://schemas.openxmlformats.org/drawingml/2006/wordprocessingDrawing" xmlns:w10="urn:schemas-microsoft-com:office:word" xmlns:w="http://schemas.openxmlformats.org/wordprocessingml/2006/main" xmlns:w14="http://schemas.microsoft.com/office/word/2010/wordml" xmlns:w15="http://schemas.microsoft.com/office/word/2012/wordml" xmlns:w16cid="http://schemas.microsoft.com/office/word/2016/wordml/cid" xmlns:w16se="http://schemas.microsoft.com/office/word/2015/wordml/symex" xmlns:wpg="http://schemas.microsoft.com/office/word/2010/wordprocessingGroup" xmlns:wpi="http://schemas.microsoft.com/office/word/2010/wordprocessingInk" xmlns:wne="http://schemas.microsoft.com/office/word/2006/wordml" xmlns:wps="http://schemas.microsoft.com/office/word/2010/wordprocessingShape" mc:Ignorable="w14 w15 w16se w16cid wp14">
   <w:body>
     <w:p>
       <w:pPr>
-        <w:keepNext/>
-        <w:keepLines/>
-        <w:spacing w:after="120"/>
-        <w:outlineLvl w:val="1"/>
+        <w:pStyle w:val="Heading1"/>
         <w:rPr>
           <w:rFonts w:ascii="Segoe UI" w:eastAsia="MS Gothic" w:hAnsi="Segoe UI" w:cs="Segoe UI"/>
-          <w:color w:val="0078D7"/>
-          <w:sz w:val="36"/>
+          <w:color w:val="0070C0"/>
+          <w:sz w:val="40"/>
           <w:szCs w:val="40"/>
-        </w:rPr>
-      </w:pPr>
-      <w:bookmarkStart w:id="0" w:name="_Toc41060370"/>
+          <w:rPrChange w:id="0" w:author="Dattatray Patil (Contractor)" w:date="2021-02-15T15:34:00Z">
+            <w:rPr/>
+          </w:rPrChange>
+        </w:rPr>
+        <w:pPrChange w:id="1" w:author="Dattatray Patil (Contractor)" w:date="2021-02-15T15:34:00Z">
+          <w:pPr>
+            <w:keepNext/>
+            <w:keepLines/>
+            <w:spacing w:after="120"/>
+            <w:outlineLvl w:val="1"/>
+          </w:pPr>
+        </w:pPrChange>
+      </w:pPr>
+      <w:bookmarkStart w:id="2" w:name="_Toc41060370"/>
       <w:r>
         <w:rPr>
           <w:rFonts w:ascii="Segoe UI" w:eastAsia="MS Gothic" w:hAnsi="Segoe UI" w:cs="Segoe UI"/>
-          <w:color w:val="0078D7"/>
-          <w:sz w:val="36"/>
+          <w:color w:val="0070C0"/>
+          <w:sz w:val="40"/>
           <w:szCs w:val="40"/>
+          <w:rPrChange w:id="3" w:author="Dattatray Patil (Contractor)" w:date="2021-02-15T15:34:00Z">
+            <w:rPr/>
+          </w:rPrChange>
         </w:rPr>
         <w:t>Lab 9. Creating a Business Process Flow</w:t>
       </w:r>
-      <w:bookmarkEnd w:id="0"/>
+      <w:bookmarkEnd w:id="2"/>
     </w:p>
     <w:p>
       <w:pPr>
@@ -177,30 +188,64 @@
     </w:p>
     <w:p>
       <w:pPr>
-        <w:keepNext/>
-        <w:keepLines/>
-        <w:spacing w:before="240" w:after="60"/>
-        <w:outlineLvl w:val="3"/>
+        <w:pStyle w:val="Heading2"/>
         <w:rPr>
           <w:rFonts w:ascii="Segoe UI" w:eastAsia="Times New Roman" w:hAnsi="Segoe UI" w:cs="Segoe UI"/>
-          <w:iCs/>
-          <w:color w:val="0078D7"/>
+          <w:color w:val="0070C0"/>
           <w:sz w:val="28"/>
+          <w:szCs w:val="28"/>
           <w:lang w:val="fr-BE"/>
-        </w:rPr>
-      </w:pPr>
-      <w:bookmarkStart w:id="1" w:name="_Toc41060371"/>
+          <w:rPrChange w:id="4" w:author="Dattatray Patil (Contractor)" w:date="2021-02-15T15:34:00Z">
+            <w:rPr>
+              <w:lang w:val="fr-BE"/>
+            </w:rPr>
+          </w:rPrChange>
+        </w:rPr>
+        <w:pPrChange w:id="5" w:author="Dattatray Patil (Contractor)" w:date="2021-02-15T15:34:00Z">
+          <w:pPr>
+            <w:keepNext/>
+            <w:keepLines/>
+            <w:spacing w:before="240" w:after="60"/>
+            <w:outlineLvl w:val="3"/>
+          </w:pPr>
+        </w:pPrChange>
+      </w:pPr>
+      <w:bookmarkStart w:id="6" w:name="_Toc41060371"/>
+      <w:proofErr w:type="spellStart"/>
+      <w:proofErr w:type="gramStart"/>
       <w:r>
         <w:rPr>
           <w:rFonts w:ascii="Segoe UI" w:eastAsia="Times New Roman" w:hAnsi="Segoe UI" w:cs="Segoe UI"/>
-          <w:iCs/>
-          <w:color w:val="0078D7"/>
+          <w:color w:val="0070C0"/>
           <w:sz w:val="28"/>
+          <w:szCs w:val="28"/>
           <w:lang w:val="fr-BE"/>
-        </w:rPr>
-        <w:t>Tasks:</w:t>
-      </w:r>
-      <w:bookmarkEnd w:id="1"/>
+          <w:rPrChange w:id="7" w:author="Dattatray Patil (Contractor)" w:date="2021-02-15T15:34:00Z">
+            <w:rPr>
+              <w:lang w:val="fr-BE"/>
+            </w:rPr>
+          </w:rPrChange>
+        </w:rPr>
+        <w:t>Tasks</w:t>
+      </w:r>
+      <w:proofErr w:type="spellEnd"/>
+      <w:r>
+        <w:rPr>
+          <w:rFonts w:ascii="Segoe UI" w:eastAsia="Times New Roman" w:hAnsi="Segoe UI" w:cs="Segoe UI"/>
+          <w:color w:val="0070C0"/>
+          <w:sz w:val="28"/>
+          <w:szCs w:val="28"/>
+          <w:lang w:val="fr-BE"/>
+          <w:rPrChange w:id="8" w:author="Dattatray Patil (Contractor)" w:date="2021-02-15T15:34:00Z">
+            <w:rPr>
+              <w:lang w:val="fr-BE"/>
+            </w:rPr>
+          </w:rPrChange>
+        </w:rPr>
+        <w:t>:</w:t>
+      </w:r>
+      <w:bookmarkEnd w:id="6"/>
+      <w:proofErr w:type="gramEnd"/>
     </w:p>
     <w:p>
       <w:pPr>
@@ -251,7 +296,7 @@
         </w:rPr>
         <w:t xml:space="preserve">: </w:t>
       </w:r>
-      <w:hyperlink r:id="rId5" w:history="1">
+      <w:hyperlink r:id="rId7" w:history="1">
         <w:r>
           <w:rPr>
             <w:rFonts w:ascii="Segoe UI" w:eastAsia="Segoe UI" w:hAnsi="Segoe UI" w:cs="Segoe UI"/>
@@ -262,7 +307,31 @@
             <w:szCs w:val="20"/>
             <w:u w:val="single"/>
           </w:rPr>
-          <w:t>https://powerapps.microsoft.com</w:t>
+          <w:t>https://powerapp</w:t>
+        </w:r>
+        <w:r>
+          <w:rPr>
+            <w:rFonts w:ascii="Segoe UI" w:eastAsia="Segoe UI" w:hAnsi="Segoe UI" w:cs="Segoe UI"/>
+            <w:i/>
+            <w:iCs/>
+            <w:color w:val="0078D7"/>
+            <w:sz w:val="20"/>
+            <w:szCs w:val="20"/>
+            <w:u w:val="single"/>
+          </w:rPr>
+          <w:t>s</w:t>
+        </w:r>
+        <w:r>
+          <w:rPr>
+            <w:rFonts w:ascii="Segoe UI" w:eastAsia="Segoe UI" w:hAnsi="Segoe UI" w:cs="Segoe UI"/>
+            <w:i/>
+            <w:iCs/>
+            <w:color w:val="0078D7"/>
+            <w:sz w:val="20"/>
+            <w:szCs w:val="20"/>
+            <w:u w:val="single"/>
+          </w:rPr>
+          <w:t>.microsoft.com</w:t>
         </w:r>
       </w:hyperlink>
       <w:r>
@@ -328,9 +397,9 @@
           <w:sz w:val="20"/>
         </w:rPr>
         <w:drawing>
-          <wp:inline distT="0" distB="0" distL="0" distR="0" wp14:anchorId="0CC477CC" wp14:editId="68348707">
+          <wp:inline distT="0" distB="0" distL="0" distR="0" wp14:anchorId="0CC477CC" wp14:editId="5D8EFFD3">
             <wp:extent cx="2228850" cy="3124200"/>
-            <wp:effectExtent l="0" t="0" r="0" b="0"/>
+            <wp:effectExtent l="19050" t="19050" r="19050" b="19050"/>
             <wp:docPr id="1244529697" name="Picture 61"/>
             <wp:cNvGraphicFramePr>
               <a:graphicFrameLocks xmlns:a="http://schemas.openxmlformats.org/drawingml/2006/main" noChangeAspect="1"/>
@@ -343,7 +412,7 @@
                     <pic:cNvPicPr/>
                   </pic:nvPicPr>
                   <pic:blipFill>
-                    <a:blip r:embed="rId6">
+                    <a:blip r:embed="rId8">
                       <a:extLst>
                         <a:ext uri="{28A0092B-C50C-407E-A947-70E740481C1C}">
                           <a14:useLocalDpi xmlns:a14="http://schemas.microsoft.com/office/drawing/2010/main" val="0"/>
@@ -362,6 +431,13 @@
                     <a:prstGeom prst="rect">
                       <a:avLst/>
                     </a:prstGeom>
+                    <a:ln>
+                      <a:solidFill>
+                        <a:schemeClr val="bg1">
+                          <a:lumMod val="85000"/>
+                        </a:schemeClr>
+                      </a:solidFill>
+                    </a:ln>
                   </pic:spPr>
                 </pic:pic>
               </a:graphicData>
@@ -455,9 +531,9 @@
         </w:rPr>
         <w:lastRenderedPageBreak/>
         <w:drawing>
-          <wp:inline distT="0" distB="0" distL="0" distR="0" wp14:anchorId="422D010B" wp14:editId="538DD33E">
+          <wp:inline distT="0" distB="0" distL="0" distR="0" wp14:anchorId="422D010B" wp14:editId="5D0ADDA9">
             <wp:extent cx="2888056" cy="1889716"/>
-            <wp:effectExtent l="0" t="0" r="7620" b="0"/>
+            <wp:effectExtent l="19050" t="19050" r="26670" b="15875"/>
             <wp:docPr id="845939957" name="Picture 58"/>
             <wp:cNvGraphicFramePr>
               <a:graphicFrameLocks xmlns:a="http://schemas.openxmlformats.org/drawingml/2006/main" noChangeAspect="1"/>
@@ -470,7 +546,7 @@
                     <pic:cNvPicPr/>
                   </pic:nvPicPr>
                   <pic:blipFill>
-                    <a:blip r:embed="rId7">
+                    <a:blip r:embed="rId9">
                       <a:extLst>
                         <a:ext uri="{28A0092B-C50C-407E-A947-70E740481C1C}">
                           <a14:useLocalDpi xmlns:a14="http://schemas.microsoft.com/office/drawing/2010/main" val="0"/>
@@ -489,6 +565,13 @@
                     <a:prstGeom prst="rect">
                       <a:avLst/>
                     </a:prstGeom>
+                    <a:ln>
+                      <a:solidFill>
+                        <a:schemeClr val="bg1">
+                          <a:lumMod val="85000"/>
+                        </a:schemeClr>
+                      </a:solidFill>
+                    </a:ln>
                   </pic:spPr>
                 </pic:pic>
               </a:graphicData>
@@ -561,9 +644,9 @@
           <w:sz w:val="20"/>
         </w:rPr>
         <w:drawing>
-          <wp:inline distT="0" distB="0" distL="0" distR="0" wp14:anchorId="02EDDFF9" wp14:editId="7AB5FCE4">
+          <wp:inline distT="0" distB="0" distL="0" distR="0" wp14:anchorId="02EDDFF9" wp14:editId="1866CC91">
             <wp:extent cx="3295650" cy="1409700"/>
-            <wp:effectExtent l="0" t="0" r="0" b="0"/>
+            <wp:effectExtent l="19050" t="19050" r="19050" b="19050"/>
             <wp:docPr id="1457894951" name="Picture 57"/>
             <wp:cNvGraphicFramePr>
               <a:graphicFrameLocks xmlns:a="http://schemas.openxmlformats.org/drawingml/2006/main" noChangeAspect="1"/>
@@ -576,7 +659,7 @@
                     <pic:cNvPicPr/>
                   </pic:nvPicPr>
                   <pic:blipFill>
-                    <a:blip r:embed="rId8">
+                    <a:blip r:embed="rId10">
                       <a:extLst>
                         <a:ext uri="{28A0092B-C50C-407E-A947-70E740481C1C}">
                           <a14:useLocalDpi xmlns:a14="http://schemas.microsoft.com/office/drawing/2010/main" val="0"/>
@@ -595,6 +678,13 @@
                     <a:prstGeom prst="rect">
                       <a:avLst/>
                     </a:prstGeom>
+                    <a:ln>
+                      <a:solidFill>
+                        <a:schemeClr val="bg1">
+                          <a:lumMod val="85000"/>
+                        </a:schemeClr>
+                      </a:solidFill>
+                    </a:ln>
                   </pic:spPr>
                 </pic:pic>
               </a:graphicData>
@@ -641,7 +731,7 @@
         </w:rPr>
         <w:t xml:space="preserve">You can have a free trial version of PowerApps Plan 2. Connect to the </w:t>
       </w:r>
-      <w:hyperlink r:id="rId9" w:history="1">
+      <w:hyperlink r:id="rId11" w:history="1">
         <w:r>
           <w:rPr>
             <w:rFonts w:ascii="Segoe UI" w:eastAsia="Segoe UI" w:hAnsi="Segoe UI" w:cs="Segoe UI"/>
@@ -661,7 +751,7 @@
         </w:rPr>
         <w:t xml:space="preserve"> </w:t>
       </w:r>
-      <w:hyperlink r:id="rId10" w:history="1">
+      <w:hyperlink r:id="rId12" w:history="1">
         <w:r>
           <w:rPr>
             <w:rFonts w:ascii="Segoe UI" w:eastAsia="Segoe UI" w:hAnsi="Segoe UI" w:cs="Segoe UI"/>
@@ -718,9 +808,9 @@
           <w:sz w:val="20"/>
         </w:rPr>
         <w:drawing>
-          <wp:inline distT="0" distB="0" distL="0" distR="0" wp14:anchorId="32B3A1D4" wp14:editId="30541B42">
+          <wp:inline distT="0" distB="0" distL="0" distR="0" wp14:anchorId="32B3A1D4" wp14:editId="55969C31">
             <wp:extent cx="2381250" cy="1885950"/>
-            <wp:effectExtent l="0" t="0" r="0" b="0"/>
+            <wp:effectExtent l="19050" t="19050" r="19050" b="19050"/>
             <wp:docPr id="859765357" name="Picture 56"/>
             <wp:cNvGraphicFramePr>
               <a:graphicFrameLocks xmlns:a="http://schemas.openxmlformats.org/drawingml/2006/main" noChangeAspect="1"/>
@@ -733,7 +823,7 @@
                     <pic:cNvPicPr/>
                   </pic:nvPicPr>
                   <pic:blipFill>
-                    <a:blip r:embed="rId11">
+                    <a:blip r:embed="rId13">
                       <a:extLst>
                         <a:ext uri="{28A0092B-C50C-407E-A947-70E740481C1C}">
                           <a14:useLocalDpi xmlns:a14="http://schemas.microsoft.com/office/drawing/2010/main" val="0"/>
@@ -752,6 +842,13 @@
                     <a:prstGeom prst="rect">
                       <a:avLst/>
                     </a:prstGeom>
+                    <a:ln>
+                      <a:solidFill>
+                        <a:schemeClr val="bg1">
+                          <a:lumMod val="85000"/>
+                        </a:schemeClr>
+                      </a:solidFill>
+                    </a:ln>
                   </pic:spPr>
                 </pic:pic>
               </a:graphicData>
@@ -825,9 +922,9 @@
           <w:sz w:val="20"/>
         </w:rPr>
         <w:drawing>
-          <wp:inline distT="0" distB="0" distL="0" distR="0" wp14:anchorId="25A67344" wp14:editId="7DA0CBB2">
+          <wp:inline distT="0" distB="0" distL="0" distR="0" wp14:anchorId="25A67344" wp14:editId="391F4EE6">
             <wp:extent cx="1638300" cy="552450"/>
-            <wp:effectExtent l="0" t="0" r="0" b="0"/>
+            <wp:effectExtent l="19050" t="19050" r="19050" b="19050"/>
             <wp:docPr id="91972092" name="Picture 50"/>
             <wp:cNvGraphicFramePr>
               <a:graphicFrameLocks xmlns:a="http://schemas.openxmlformats.org/drawingml/2006/main" noChangeAspect="1"/>
@@ -840,7 +937,7 @@
                     <pic:cNvPicPr/>
                   </pic:nvPicPr>
                   <pic:blipFill>
-                    <a:blip r:embed="rId12">
+                    <a:blip r:embed="rId14">
                       <a:extLst>
                         <a:ext uri="{28A0092B-C50C-407E-A947-70E740481C1C}">
                           <a14:useLocalDpi xmlns:a14="http://schemas.microsoft.com/office/drawing/2010/main" val="0"/>
@@ -859,6 +956,13 @@
                     <a:prstGeom prst="rect">
                       <a:avLst/>
                     </a:prstGeom>
+                    <a:ln>
+                      <a:solidFill>
+                        <a:schemeClr val="bg1">
+                          <a:lumMod val="85000"/>
+                        </a:schemeClr>
+                      </a:solidFill>
+                    </a:ln>
                   </pic:spPr>
                 </pic:pic>
               </a:graphicData>
@@ -895,7 +999,6 @@
           <w:sz w:val="20"/>
           <w:szCs w:val="20"/>
         </w:rPr>
-        <w:lastRenderedPageBreak/>
         <w:t>Fill in the required information:</w:t>
       </w:r>
     </w:p>
@@ -915,9 +1018,9 @@
           <w:sz w:val="20"/>
         </w:rPr>
         <w:drawing>
-          <wp:inline distT="0" distB="0" distL="0" distR="0" wp14:anchorId="1CB35D42" wp14:editId="280D6E8A">
+          <wp:inline distT="0" distB="0" distL="0" distR="0" wp14:anchorId="1CB35D42" wp14:editId="26C21ECB">
             <wp:extent cx="3619500" cy="3314700"/>
-            <wp:effectExtent l="0" t="0" r="0" b="0"/>
+            <wp:effectExtent l="19050" t="19050" r="19050" b="19050"/>
             <wp:docPr id="1281562246" name="Picture 49"/>
             <wp:cNvGraphicFramePr>
               <a:graphicFrameLocks xmlns:a="http://schemas.openxmlformats.org/drawingml/2006/main" noChangeAspect="1"/>
@@ -930,7 +1033,7 @@
                     <pic:cNvPicPr/>
                   </pic:nvPicPr>
                   <pic:blipFill>
-                    <a:blip r:embed="rId13">
+                    <a:blip r:embed="rId15">
                       <a:extLst>
                         <a:ext uri="{28A0092B-C50C-407E-A947-70E740481C1C}">
                           <a14:useLocalDpi xmlns:a14="http://schemas.microsoft.com/office/drawing/2010/main" val="0"/>
@@ -949,6 +1052,13 @@
                     <a:prstGeom prst="rect">
                       <a:avLst/>
                     </a:prstGeom>
+                    <a:ln>
+                      <a:solidFill>
+                        <a:schemeClr val="bg1">
+                          <a:lumMod val="85000"/>
+                        </a:schemeClr>
+                      </a:solidFill>
+                    </a:ln>
                   </pic:spPr>
                 </pic:pic>
               </a:graphicData>
@@ -1045,7 +1155,7 @@
         </w:rPr>
         <w:t xml:space="preserve">Create </w:t>
       </w:r>
-      <w:commentRangeStart w:id="2"/>
+      <w:commentRangeStart w:id="9"/>
       <w:r>
         <w:rPr>
           <w:rFonts w:ascii="Segoe UI" w:eastAsia="Segoe UI" w:hAnsi="Segoe UI" w:cs="Segoe UI"/>
@@ -1056,14 +1166,14 @@
         </w:rPr>
         <w:t>Database</w:t>
       </w:r>
-      <w:commentRangeEnd w:id="2"/>
+      <w:commentRangeEnd w:id="9"/>
       <w:r>
         <w:rPr>
           <w:rFonts w:ascii="Segoe UI" w:eastAsia="Segoe UI" w:hAnsi="Segoe UI" w:cs="Times New Roman"/>
           <w:sz w:val="16"/>
           <w:szCs w:val="16"/>
         </w:rPr>
-        <w:commentReference w:id="2"/>
+        <w:commentReference w:id="9"/>
       </w:r>
       <w:r>
         <w:rPr>
@@ -1090,9 +1200,9 @@
           <w:sz w:val="20"/>
         </w:rPr>
         <w:drawing>
-          <wp:inline distT="0" distB="0" distL="0" distR="0" wp14:anchorId="26567B80" wp14:editId="5ECCAF65">
+          <wp:inline distT="0" distB="0" distL="0" distR="0" wp14:anchorId="26567B80" wp14:editId="017052CE">
             <wp:extent cx="3467100" cy="2705100"/>
-            <wp:effectExtent l="0" t="0" r="0" b="0"/>
+            <wp:effectExtent l="19050" t="19050" r="19050" b="19050"/>
             <wp:docPr id="1589917712" name="Picture 47"/>
             <wp:cNvGraphicFramePr>
               <a:graphicFrameLocks xmlns:a="http://schemas.openxmlformats.org/drawingml/2006/main" noChangeAspect="1"/>
@@ -1105,7 +1215,7 @@
                     <pic:cNvPicPr/>
                   </pic:nvPicPr>
                   <pic:blipFill>
-                    <a:blip r:embed="rId17">
+                    <a:blip r:embed="rId19">
                       <a:extLst>
                         <a:ext uri="{28A0092B-C50C-407E-A947-70E740481C1C}">
                           <a14:useLocalDpi xmlns:a14="http://schemas.microsoft.com/office/drawing/2010/main" val="0"/>
@@ -1124,6 +1234,13 @@
                     <a:prstGeom prst="rect">
                       <a:avLst/>
                     </a:prstGeom>
+                    <a:ln>
+                      <a:solidFill>
+                        <a:schemeClr val="bg1">
+                          <a:lumMod val="85000"/>
+                        </a:schemeClr>
+                      </a:solidFill>
+                    </a:ln>
                   </pic:spPr>
                 </pic:pic>
               </a:graphicData>
@@ -1188,9 +1305,9 @@
         </w:rPr>
         <w:lastRenderedPageBreak/>
         <w:drawing>
-          <wp:inline distT="0" distB="0" distL="0" distR="0" wp14:anchorId="6D71A3FC" wp14:editId="3BACE2C6">
+          <wp:inline distT="0" distB="0" distL="0" distR="0" wp14:anchorId="6D71A3FC" wp14:editId="2F2C23D6">
             <wp:extent cx="3352800" cy="3333750"/>
-            <wp:effectExtent l="0" t="0" r="0" b="0"/>
+            <wp:effectExtent l="19050" t="19050" r="19050" b="19050"/>
             <wp:docPr id="1955993451" name="Picture 46"/>
             <wp:cNvGraphicFramePr>
               <a:graphicFrameLocks xmlns:a="http://schemas.openxmlformats.org/drawingml/2006/main" noChangeAspect="1"/>
@@ -1203,7 +1320,7 @@
                     <pic:cNvPicPr/>
                   </pic:nvPicPr>
                   <pic:blipFill>
-                    <a:blip r:embed="rId18">
+                    <a:blip r:embed="rId20">
                       <a:extLst>
                         <a:ext uri="{28A0092B-C50C-407E-A947-70E740481C1C}">
                           <a14:useLocalDpi xmlns:a14="http://schemas.microsoft.com/office/drawing/2010/main" val="0"/>
@@ -1222,6 +1339,13 @@
                     <a:prstGeom prst="rect">
                       <a:avLst/>
                     </a:prstGeom>
+                    <a:ln>
+                      <a:solidFill>
+                        <a:schemeClr val="bg1">
+                          <a:lumMod val="85000"/>
+                        </a:schemeClr>
+                      </a:solidFill>
+                    </a:ln>
                   </pic:spPr>
                 </pic:pic>
               </a:graphicData>
@@ -1312,7 +1436,7 @@
         </w:rPr>
         <w:t xml:space="preserve">Go back to the PowerApps portal </w:t>
       </w:r>
-      <w:hyperlink r:id="rId19" w:history="1">
+      <w:hyperlink r:id="rId21" w:history="1">
         <w:r>
           <w:rPr>
             <w:rFonts w:ascii="Segoe UI" w:eastAsia="Segoe UI" w:hAnsi="Segoe UI" w:cs="Segoe UI"/>
@@ -1321,7 +1445,37 @@
             <w:szCs w:val="20"/>
             <w:u w:val="single"/>
           </w:rPr>
-          <w:t>https://powerapps.microsoft.com</w:t>
+          <w:t>https://powerapps.mic</w:t>
+        </w:r>
+        <w:r>
+          <w:rPr>
+            <w:rFonts w:ascii="Segoe UI" w:eastAsia="Segoe UI" w:hAnsi="Segoe UI" w:cs="Segoe UI"/>
+            <w:color w:val="0078D7"/>
+            <w:sz w:val="20"/>
+            <w:szCs w:val="20"/>
+            <w:u w:val="single"/>
+          </w:rPr>
+          <w:t>r</w:t>
+        </w:r>
+        <w:r>
+          <w:rPr>
+            <w:rFonts w:ascii="Segoe UI" w:eastAsia="Segoe UI" w:hAnsi="Segoe UI" w:cs="Segoe UI"/>
+            <w:color w:val="0078D7"/>
+            <w:sz w:val="20"/>
+            <w:szCs w:val="20"/>
+            <w:u w:val="single"/>
+          </w:rPr>
+          <w:t>osoft.co</w:t>
+        </w:r>
+        <w:r>
+          <w:rPr>
+            <w:rFonts w:ascii="Segoe UI" w:eastAsia="Segoe UI" w:hAnsi="Segoe UI" w:cs="Segoe UI"/>
+            <w:color w:val="0078D7"/>
+            <w:sz w:val="20"/>
+            <w:szCs w:val="20"/>
+            <w:u w:val="single"/>
+          </w:rPr>
+          <w:t>m</w:t>
         </w:r>
       </w:hyperlink>
       <w:r>
@@ -1332,7 +1486,19 @@
           <w:szCs w:val="20"/>
           <w:u w:val="single"/>
         </w:rPr>
-        <w:t xml:space="preserve"> and select the new environment:</w:t>
+        <w:t xml:space="preserve"> an</w:t>
+      </w:r>
+      <w:bookmarkStart w:id="10" w:name="_GoBack"/>
+      <w:bookmarkEnd w:id="10"/>
+      <w:r>
+        <w:rPr>
+          <w:rFonts w:ascii="Segoe UI" w:eastAsia="Segoe UI" w:hAnsi="Segoe UI" w:cs="Segoe UI"/>
+          <w:color w:val="0078D7"/>
+          <w:sz w:val="20"/>
+          <w:szCs w:val="20"/>
+          <w:u w:val="single"/>
+        </w:rPr>
+        <w:t>d select the new environment:</w:t>
       </w:r>
     </w:p>
     <w:p>
@@ -1353,12 +1519,191 @@
           <w:rFonts w:ascii="Segoe UI" w:eastAsia="MS Mincho" w:hAnsi="Segoe UI" w:cs="Times New Roman"/>
           <w:sz w:val="20"/>
         </w:rPr>
-        <w:t xml:space="preserve"> Select the Data Menu and click on Entities:</w:t>
-      </w:r>
-    </w:p>
-    <w:p>
-      <w:pPr>
-        <w:spacing w:line="256" w:lineRule="auto"/>
+        <w:t xml:space="preserve"> Select the Data Menu and click on </w:t>
+      </w:r>
+      <w:del w:id="11" w:author="Dattatray Patil (Contractor)" w:date="2021-02-15T15:53:00Z">
+        <w:r>
+          <w:rPr>
+            <w:rFonts w:ascii="Segoe UI" w:eastAsia="MS Mincho" w:hAnsi="Segoe UI" w:cs="Times New Roman"/>
+            <w:b/>
+            <w:bCs/>
+            <w:sz w:val="20"/>
+            <w:rPrChange w:id="12" w:author="Dattatray Patil (Contractor)" w:date="2021-02-15T15:53:00Z">
+              <w:rPr>
+                <w:rFonts w:ascii="Segoe UI" w:eastAsia="MS Mincho" w:hAnsi="Segoe UI" w:cs="Times New Roman"/>
+                <w:sz w:val="20"/>
+              </w:rPr>
+            </w:rPrChange>
+          </w:rPr>
+          <w:delText>Entities</w:delText>
+        </w:r>
+      </w:del>
+      <w:ins w:id="13" w:author="Dattatray Patil (Contractor)" w:date="2021-02-15T15:53:00Z">
+        <w:r>
+          <w:rPr>
+            <w:rFonts w:ascii="Segoe UI" w:eastAsia="MS Mincho" w:hAnsi="Segoe UI" w:cs="Times New Roman"/>
+            <w:b/>
+            <w:bCs/>
+            <w:sz w:val="20"/>
+            <w:rPrChange w:id="14" w:author="Dattatray Patil (Contractor)" w:date="2021-02-15T15:53:00Z">
+              <w:rPr>
+                <w:rFonts w:ascii="Segoe UI" w:eastAsia="MS Mincho" w:hAnsi="Segoe UI" w:cs="Times New Roman"/>
+                <w:sz w:val="20"/>
+              </w:rPr>
+            </w:rPrChange>
+          </w:rPr>
+          <w:t>Tables</w:t>
+        </w:r>
+        <w:r>
+          <w:rPr>
+            <w:rFonts w:ascii="Segoe UI" w:eastAsia="MS Mincho" w:hAnsi="Segoe UI" w:cs="Times New Roman"/>
+            <w:sz w:val="20"/>
+          </w:rPr>
+          <w:t xml:space="preserve">  from Left menu </w:t>
+        </w:r>
+      </w:ins>
+      <w:r>
+        <w:rPr>
+          <w:rFonts w:ascii="Segoe UI" w:eastAsia="MS Mincho" w:hAnsi="Segoe UI" w:cs="Times New Roman"/>
+          <w:sz w:val="20"/>
+        </w:rPr>
+        <w:t>:</w:t>
+      </w:r>
+    </w:p>
+    <w:p>
+      <w:pPr>
+        <w:spacing w:line="256" w:lineRule="auto"/>
+        <w:ind w:left="720"/>
+        <w:contextualSpacing/>
+        <w:rPr>
+          <w:rFonts w:ascii="Segoe UI" w:eastAsia="MS Mincho" w:hAnsi="Segoe UI" w:cs="Times New Roman"/>
+          <w:sz w:val="20"/>
+        </w:rPr>
+      </w:pPr>
+    </w:p>
+    <w:p>
+      <w:pPr>
+        <w:spacing w:line="256" w:lineRule="auto"/>
+        <w:ind w:left="2160"/>
+        <w:contextualSpacing/>
+        <w:rPr>
+          <w:rFonts w:ascii="Segoe UI" w:eastAsia="MS Mincho" w:hAnsi="Segoe UI" w:cs="Times New Roman"/>
+          <w:sz w:val="20"/>
+        </w:rPr>
+        <w:pPrChange w:id="15" w:author="Dattatray Patil (Contractor)" w:date="2021-02-15T15:54:00Z">
+          <w:pPr>
+            <w:numPr>
+              <w:numId w:val="1"/>
+            </w:numPr>
+            <w:spacing w:line="256" w:lineRule="auto"/>
+            <w:ind w:left="720" w:hanging="360"/>
+            <w:contextualSpacing/>
+            <w:jc w:val="center"/>
+          </w:pPr>
+        </w:pPrChange>
+      </w:pPr>
+      <w:ins w:id="16" w:author="Dattatray Patil (Contractor)" w:date="2021-02-15T15:54:00Z">
+        <w:r>
+          <w:rPr>
+            <w:noProof/>
+          </w:rPr>
+          <w:drawing>
+            <wp:inline distT="0" distB="0" distL="0" distR="0" wp14:anchorId="264E7858" wp14:editId="7E9024DA">
+              <wp:extent cx="2061201" cy="2183892"/>
+              <wp:effectExtent l="19050" t="19050" r="15875" b="26035"/>
+              <wp:docPr id="1" name="Picture 1"/>
+              <wp:cNvGraphicFramePr>
+                <a:graphicFrameLocks xmlns:a="http://schemas.openxmlformats.org/drawingml/2006/main" noChangeAspect="1"/>
+              </wp:cNvGraphicFramePr>
+              <a:graphic xmlns:a="http://schemas.openxmlformats.org/drawingml/2006/main">
+                <a:graphicData uri="http://schemas.openxmlformats.org/drawingml/2006/picture">
+                  <pic:pic xmlns:pic="http://schemas.openxmlformats.org/drawingml/2006/picture">
+                    <pic:nvPicPr>
+                      <pic:cNvPr id="1" name=""/>
+                      <pic:cNvPicPr/>
+                    </pic:nvPicPr>
+                    <pic:blipFill>
+                      <a:blip r:embed="rId22"/>
+                      <a:stretch>
+                        <a:fillRect/>
+                      </a:stretch>
+                    </pic:blipFill>
+                    <pic:spPr>
+                      <a:xfrm>
+                        <a:off x="0" y="0"/>
+                        <a:ext cx="2080160" cy="2203979"/>
+                      </a:xfrm>
+                      <a:prstGeom prst="rect">
+                        <a:avLst/>
+                      </a:prstGeom>
+                      <a:ln>
+                        <a:solidFill>
+                          <a:schemeClr val="bg1">
+                            <a:lumMod val="85000"/>
+                          </a:schemeClr>
+                        </a:solidFill>
+                      </a:ln>
+                    </pic:spPr>
+                  </pic:pic>
+                </a:graphicData>
+              </a:graphic>
+            </wp:inline>
+          </w:drawing>
+        </w:r>
+      </w:ins>
+      <w:del w:id="17" w:author="Dattatray Patil (Contractor)" w:date="2021-02-15T15:54:00Z">
+        <w:r>
+          <w:rPr>
+            <w:rFonts w:ascii="Segoe UI" w:eastAsia="Segoe UI" w:hAnsi="Segoe UI" w:cs="Times New Roman"/>
+            <w:noProof/>
+            <w:sz w:val="20"/>
+          </w:rPr>
+          <w:drawing>
+            <wp:inline distT="0" distB="0" distL="0" distR="0" wp14:anchorId="728492E1" wp14:editId="3E58728E">
+              <wp:extent cx="1629749" cy="3234679"/>
+              <wp:effectExtent l="0" t="0" r="8890" b="4445"/>
+              <wp:docPr id="975162338" name="Picture 62"/>
+              <wp:cNvGraphicFramePr>
+                <a:graphicFrameLocks xmlns:a="http://schemas.openxmlformats.org/drawingml/2006/main" noChangeAspect="1"/>
+              </wp:cNvGraphicFramePr>
+              <a:graphic xmlns:a="http://schemas.openxmlformats.org/drawingml/2006/main">
+                <a:graphicData uri="http://schemas.openxmlformats.org/drawingml/2006/picture">
+                  <pic:pic xmlns:pic="http://schemas.openxmlformats.org/drawingml/2006/picture">
+                    <pic:nvPicPr>
+                      <pic:cNvPr id="0" name="Picture 62"/>
+                      <pic:cNvPicPr/>
+                    </pic:nvPicPr>
+                    <pic:blipFill>
+                      <a:blip r:embed="rId23">
+                        <a:extLst>
+                          <a:ext uri="{28A0092B-C50C-407E-A947-70E740481C1C}">
+                            <a14:useLocalDpi xmlns:a14="http://schemas.microsoft.com/office/drawing/2010/main" val="0"/>
+                          </a:ext>
+                        </a:extLst>
+                      </a:blip>
+                      <a:stretch>
+                        <a:fillRect/>
+                      </a:stretch>
+                    </pic:blipFill>
+                    <pic:spPr>
+                      <a:xfrm>
+                        <a:off x="0" y="0"/>
+                        <a:ext cx="1629749" cy="3234679"/>
+                      </a:xfrm>
+                      <a:prstGeom prst="rect">
+                        <a:avLst/>
+                      </a:prstGeom>
+                    </pic:spPr>
+                  </pic:pic>
+                </a:graphicData>
+              </a:graphic>
+            </wp:inline>
+          </w:drawing>
+        </w:r>
+      </w:del>
+    </w:p>
+    <w:p>
+      <w:pPr>
         <w:ind w:left="720"/>
         <w:contextualSpacing/>
         <w:rPr>
@@ -1375,63 +1720,139 @@
         </w:numPr>
         <w:spacing w:line="256" w:lineRule="auto"/>
         <w:contextualSpacing/>
-        <w:jc w:val="center"/>
-        <w:rPr>
-          <w:rFonts w:ascii="Segoe UI" w:eastAsia="MS Mincho" w:hAnsi="Segoe UI" w:cs="Times New Roman"/>
-          <w:sz w:val="20"/>
-        </w:rPr>
-      </w:pPr>
-      <w:r>
-        <w:rPr>
-          <w:rFonts w:ascii="Segoe UI" w:eastAsia="Segoe UI" w:hAnsi="Segoe UI" w:cs="Times New Roman"/>
-          <w:noProof/>
-          <w:sz w:val="20"/>
-        </w:rPr>
-        <w:drawing>
-          <wp:inline distT="0" distB="0" distL="0" distR="0" wp14:anchorId="728492E1" wp14:editId="6303B07B">
-            <wp:extent cx="1629749" cy="3234679"/>
-            <wp:effectExtent l="0" t="0" r="8890" b="4445"/>
-            <wp:docPr id="975162338" name="Picture 62"/>
-            <wp:cNvGraphicFramePr>
-              <a:graphicFrameLocks xmlns:a="http://schemas.openxmlformats.org/drawingml/2006/main" noChangeAspect="1"/>
-            </wp:cNvGraphicFramePr>
-            <a:graphic xmlns:a="http://schemas.openxmlformats.org/drawingml/2006/main">
-              <a:graphicData uri="http://schemas.openxmlformats.org/drawingml/2006/picture">
-                <pic:pic xmlns:pic="http://schemas.openxmlformats.org/drawingml/2006/picture">
-                  <pic:nvPicPr>
-                    <pic:cNvPr id="0" name="Picture 62"/>
-                    <pic:cNvPicPr/>
-                  </pic:nvPicPr>
-                  <pic:blipFill>
-                    <a:blip r:embed="rId20">
-                      <a:extLst>
-                        <a:ext uri="{28A0092B-C50C-407E-A947-70E740481C1C}">
-                          <a14:useLocalDpi xmlns:a14="http://schemas.microsoft.com/office/drawing/2010/main" val="0"/>
-                        </a:ext>
-                      </a:extLst>
-                    </a:blip>
-                    <a:stretch>
-                      <a:fillRect/>
-                    </a:stretch>
-                  </pic:blipFill>
-                  <pic:spPr>
-                    <a:xfrm>
-                      <a:off x="0" y="0"/>
-                      <a:ext cx="1629749" cy="3234679"/>
-                    </a:xfrm>
-                    <a:prstGeom prst="rect">
-                      <a:avLst/>
-                    </a:prstGeom>
-                  </pic:spPr>
-                </pic:pic>
-              </a:graphicData>
-            </a:graphic>
-          </wp:inline>
-        </w:drawing>
-      </w:r>
-    </w:p>
-    <w:p>
-      <w:pPr>
+        <w:rPr>
+          <w:rFonts w:ascii="Segoe UI" w:eastAsia="MS Mincho" w:hAnsi="Segoe UI" w:cs="Times New Roman"/>
+          <w:sz w:val="20"/>
+        </w:rPr>
+      </w:pPr>
+      <w:r>
+        <w:rPr>
+          <w:rFonts w:ascii="Segoe UI" w:eastAsia="MS Mincho" w:hAnsi="Segoe UI" w:cs="Times New Roman"/>
+          <w:sz w:val="20"/>
+        </w:rPr>
+        <w:t xml:space="preserve">Click new </w:t>
+      </w:r>
+      <w:del w:id="18" w:author="Dattatray Patil (Contractor)" w:date="2021-02-15T15:55:00Z">
+        <w:r>
+          <w:rPr>
+            <w:rFonts w:ascii="Segoe UI" w:eastAsia="MS Mincho" w:hAnsi="Segoe UI" w:cs="Times New Roman"/>
+            <w:sz w:val="20"/>
+          </w:rPr>
+          <w:delText xml:space="preserve">Entity </w:delText>
+        </w:r>
+      </w:del>
+      <w:ins w:id="19" w:author="Dattatray Patil (Contractor)" w:date="2021-02-15T15:55:00Z">
+        <w:r>
+          <w:rPr>
+            <w:rFonts w:ascii="Segoe UI" w:eastAsia="MS Mincho" w:hAnsi="Segoe UI" w:cs="Times New Roman"/>
+            <w:b/>
+            <w:bCs/>
+            <w:sz w:val="20"/>
+          </w:rPr>
+          <w:t>Tables</w:t>
+        </w:r>
+        <w:r>
+          <w:rPr>
+            <w:rFonts w:ascii="Segoe UI" w:eastAsia="MS Mincho" w:hAnsi="Segoe UI" w:cs="Times New Roman"/>
+            <w:sz w:val="20"/>
+          </w:rPr>
+          <w:t xml:space="preserve"> </w:t>
+        </w:r>
+      </w:ins>
+      <w:r>
+        <w:rPr>
+          <w:rFonts w:ascii="Segoe UI" w:eastAsia="MS Mincho" w:hAnsi="Segoe UI" w:cs="Times New Roman"/>
+          <w:sz w:val="20"/>
+        </w:rPr>
+        <w:t xml:space="preserve">and create a </w:t>
+      </w:r>
+      <w:del w:id="20" w:author="Dattatray Patil (Contractor)" w:date="2021-02-15T15:55:00Z">
+        <w:r>
+          <w:rPr>
+            <w:rFonts w:ascii="Segoe UI" w:eastAsia="MS Mincho" w:hAnsi="Segoe UI" w:cs="Times New Roman"/>
+            <w:b/>
+            <w:bCs/>
+            <w:sz w:val="20"/>
+          </w:rPr>
+          <w:delText xml:space="preserve">new </w:delText>
+        </w:r>
+      </w:del>
+      <w:ins w:id="21" w:author="Dattatray Patil (Contractor)" w:date="2021-02-15T15:55:00Z">
+        <w:r>
+          <w:rPr>
+            <w:rFonts w:ascii="Segoe UI" w:eastAsia="MS Mincho" w:hAnsi="Segoe UI" w:cs="Times New Roman"/>
+            <w:b/>
+            <w:bCs/>
+            <w:sz w:val="20"/>
+          </w:rPr>
+          <w:t>N</w:t>
+        </w:r>
+        <w:r>
+          <w:rPr>
+            <w:rFonts w:ascii="Segoe UI" w:eastAsia="MS Mincho" w:hAnsi="Segoe UI" w:cs="Times New Roman"/>
+            <w:b/>
+            <w:bCs/>
+            <w:sz w:val="20"/>
+          </w:rPr>
+          <w:t xml:space="preserve">ew </w:t>
+        </w:r>
+      </w:ins>
+      <w:del w:id="22" w:author="Dattatray Patil (Contractor)" w:date="2021-02-15T15:55:00Z">
+        <w:r>
+          <w:rPr>
+            <w:rFonts w:ascii="Segoe UI" w:eastAsia="MS Mincho" w:hAnsi="Segoe UI" w:cs="Times New Roman"/>
+            <w:b/>
+            <w:bCs/>
+            <w:sz w:val="20"/>
+          </w:rPr>
+          <w:delText>Entity</w:delText>
+        </w:r>
+        <w:r>
+          <w:rPr>
+            <w:rFonts w:ascii="Segoe UI" w:eastAsia="MS Mincho" w:hAnsi="Segoe UI" w:cs="Times New Roman"/>
+            <w:sz w:val="20"/>
+          </w:rPr>
+          <w:delText xml:space="preserve"> </w:delText>
+        </w:r>
+      </w:del>
+      <w:ins w:id="23" w:author="Dattatray Patil (Contractor)" w:date="2021-02-15T15:55:00Z">
+        <w:r>
+          <w:rPr>
+            <w:rFonts w:ascii="Segoe UI" w:eastAsia="MS Mincho" w:hAnsi="Segoe UI" w:cs="Times New Roman"/>
+            <w:b/>
+            <w:bCs/>
+            <w:sz w:val="20"/>
+          </w:rPr>
+          <w:t xml:space="preserve">table </w:t>
+        </w:r>
+      </w:ins>
+      <w:r>
+        <w:rPr>
+          <w:rFonts w:ascii="Segoe UI" w:eastAsia="MS Mincho" w:hAnsi="Segoe UI" w:cs="Times New Roman"/>
+          <w:sz w:val="20"/>
+        </w:rPr>
+        <w:t>called</w:t>
+      </w:r>
+      <w:r>
+        <w:rPr>
+          <w:rFonts w:ascii="Segoe UI" w:eastAsia="MS Mincho" w:hAnsi="Segoe UI" w:cs="Times New Roman"/>
+          <w:b/>
+          <w:bCs/>
+          <w:sz w:val="20"/>
+        </w:rPr>
+        <w:t xml:space="preserve"> Loan</w:t>
+      </w:r>
+      <w:r>
+        <w:rPr>
+          <w:rFonts w:ascii="Segoe UI" w:eastAsia="MS Mincho" w:hAnsi="Segoe UI" w:cs="Times New Roman"/>
+          <w:sz w:val="20"/>
+        </w:rPr>
+        <w:t>:</w:t>
+      </w:r>
+    </w:p>
+    <w:p>
+      <w:pPr>
+        <w:spacing w:line="256" w:lineRule="auto"/>
         <w:ind w:left="720"/>
         <w:contextualSpacing/>
         <w:rPr>
@@ -1458,8 +1879,7 @@
           <w:rFonts w:ascii="Segoe UI" w:eastAsia="MS Mincho" w:hAnsi="Segoe UI" w:cs="Times New Roman"/>
           <w:sz w:val="20"/>
         </w:rPr>
-        <w:lastRenderedPageBreak/>
-        <w:t xml:space="preserve">Click new Entity and create a </w:t>
+        <w:t xml:space="preserve">Click </w:t>
       </w:r>
       <w:r>
         <w:rPr>
@@ -1468,14 +1888,14 @@
           <w:bCs/>
           <w:sz w:val="20"/>
         </w:rPr>
-        <w:t>new Entity</w:t>
-      </w:r>
-      <w:r>
-        <w:rPr>
-          <w:rFonts w:ascii="Segoe UI" w:eastAsia="MS Mincho" w:hAnsi="Segoe UI" w:cs="Times New Roman"/>
-          <w:sz w:val="20"/>
-        </w:rPr>
-        <w:t xml:space="preserve"> called</w:t>
+        <w:t>Next</w:t>
+      </w:r>
+      <w:r>
+        <w:rPr>
+          <w:rFonts w:ascii="Segoe UI" w:eastAsia="MS Mincho" w:hAnsi="Segoe UI" w:cs="Times New Roman"/>
+          <w:sz w:val="20"/>
+        </w:rPr>
+        <w:t xml:space="preserve">. Click </w:t>
       </w:r>
       <w:r>
         <w:rPr>
@@ -1484,19 +1904,18 @@
           <w:bCs/>
           <w:sz w:val="20"/>
         </w:rPr>
-        <w:t xml:space="preserve"> Loan</w:t>
-      </w:r>
-      <w:r>
-        <w:rPr>
-          <w:rFonts w:ascii="Segoe UI" w:eastAsia="MS Mincho" w:hAnsi="Segoe UI" w:cs="Times New Roman"/>
-          <w:sz w:val="20"/>
-        </w:rPr>
-        <w:t>:</w:t>
-      </w:r>
-    </w:p>
-    <w:p>
-      <w:pPr>
-        <w:spacing w:line="256" w:lineRule="auto"/>
+        <w:t>Add field</w:t>
+      </w:r>
+      <w:r>
+        <w:rPr>
+          <w:rFonts w:ascii="Segoe UI" w:eastAsia="MS Mincho" w:hAnsi="Segoe UI" w:cs="Times New Roman"/>
+          <w:sz w:val="20"/>
+        </w:rPr>
+        <w:t xml:space="preserve"> to add a new field in this loan entity:</w:t>
+      </w:r>
+    </w:p>
+    <w:p>
+      <w:pPr>
         <w:ind w:left="720"/>
         <w:contextualSpacing/>
         <w:rPr>
@@ -1507,72 +1926,9 @@
     </w:p>
     <w:p>
       <w:pPr>
-        <w:numPr>
-          <w:ilvl w:val="0"/>
-          <w:numId w:val="1"/>
-        </w:numPr>
-        <w:spacing w:line="256" w:lineRule="auto"/>
-        <w:contextualSpacing/>
-        <w:rPr>
-          <w:rFonts w:ascii="Segoe UI" w:eastAsia="MS Mincho" w:hAnsi="Segoe UI" w:cs="Times New Roman"/>
-          <w:sz w:val="20"/>
-        </w:rPr>
-      </w:pPr>
-      <w:r>
-        <w:rPr>
-          <w:rFonts w:ascii="Segoe UI" w:eastAsia="MS Mincho" w:hAnsi="Segoe UI" w:cs="Times New Roman"/>
-          <w:sz w:val="20"/>
-        </w:rPr>
-        <w:t xml:space="preserve">Click </w:t>
-      </w:r>
-      <w:r>
-        <w:rPr>
-          <w:rFonts w:ascii="Segoe UI" w:eastAsia="MS Mincho" w:hAnsi="Segoe UI" w:cs="Times New Roman"/>
-          <w:b/>
-          <w:bCs/>
-          <w:sz w:val="20"/>
-        </w:rPr>
-        <w:t>Next</w:t>
-      </w:r>
-      <w:r>
-        <w:rPr>
-          <w:rFonts w:ascii="Segoe UI" w:eastAsia="MS Mincho" w:hAnsi="Segoe UI" w:cs="Times New Roman"/>
-          <w:sz w:val="20"/>
-        </w:rPr>
-        <w:t xml:space="preserve">. Click </w:t>
-      </w:r>
-      <w:r>
-        <w:rPr>
-          <w:rFonts w:ascii="Segoe UI" w:eastAsia="MS Mincho" w:hAnsi="Segoe UI" w:cs="Times New Roman"/>
-          <w:b/>
-          <w:bCs/>
-          <w:sz w:val="20"/>
-        </w:rPr>
-        <w:t>Add field</w:t>
-      </w:r>
-      <w:r>
-        <w:rPr>
-          <w:rFonts w:ascii="Segoe UI" w:eastAsia="MS Mincho" w:hAnsi="Segoe UI" w:cs="Times New Roman"/>
-          <w:sz w:val="20"/>
-        </w:rPr>
-        <w:t xml:space="preserve"> to add a new field in this loan entity:</w:t>
-      </w:r>
-    </w:p>
-    <w:p>
-      <w:pPr>
+        <w:spacing w:line="256" w:lineRule="auto"/>
         <w:ind w:left="720"/>
         <w:contextualSpacing/>
-        <w:rPr>
-          <w:rFonts w:ascii="Segoe UI" w:eastAsia="MS Mincho" w:hAnsi="Segoe UI" w:cs="Times New Roman"/>
-          <w:sz w:val="20"/>
-        </w:rPr>
-      </w:pPr>
-    </w:p>
-    <w:p>
-      <w:pPr>
-        <w:spacing w:line="256" w:lineRule="auto"/>
-        <w:ind w:left="720"/>
-        <w:contextualSpacing/>
         <w:jc w:val="center"/>
         <w:rPr>
           <w:rFonts w:ascii="Segoe UI" w:eastAsia="MS Mincho" w:hAnsi="Segoe UI" w:cs="Times New Roman"/>
@@ -1585,6 +1941,7 @@
           <w:noProof/>
           <w:sz w:val="20"/>
         </w:rPr>
+        <w:lastRenderedPageBreak/>
         <w:drawing>
           <wp:inline distT="0" distB="0" distL="0" distR="0" wp14:anchorId="1F964A82" wp14:editId="63B51F50">
             <wp:extent cx="2826840" cy="2835432"/>
@@ -1601,7 +1958,7 @@
                     <pic:cNvPicPr/>
                   </pic:nvPicPr>
                   <pic:blipFill>
-                    <a:blip r:embed="rId21">
+                    <a:blip r:embed="rId24">
                       <a:extLst>
                         <a:ext uri="{28A0092B-C50C-407E-A947-70E740481C1C}">
                           <a14:useLocalDpi xmlns:a14="http://schemas.microsoft.com/office/drawing/2010/main" val="0"/>
@@ -1701,7 +2058,7 @@
         </w:rPr>
         <w:t xml:space="preserve">) like shown </w:t>
       </w:r>
-      <w:commentRangeStart w:id="3"/>
+      <w:commentRangeStart w:id="24"/>
       <w:r>
         <w:rPr>
           <w:rFonts w:ascii="Segoe UI" w:eastAsia="MS Mincho" w:hAnsi="Segoe UI" w:cs="Times New Roman"/>
@@ -1709,14 +2066,14 @@
         </w:rPr>
         <w:t>here</w:t>
       </w:r>
-      <w:commentRangeEnd w:id="3"/>
+      <w:commentRangeEnd w:id="24"/>
       <w:r>
         <w:rPr>
           <w:rFonts w:ascii="Segoe UI" w:eastAsia="Segoe UI" w:hAnsi="Segoe UI" w:cs="Times New Roman"/>
           <w:sz w:val="16"/>
           <w:szCs w:val="16"/>
         </w:rPr>
-        <w:commentReference w:id="3"/>
+        <w:commentReference w:id="24"/>
       </w:r>
       <w:r>
         <w:rPr>
@@ -1757,7 +2114,7 @@
                     <pic:cNvPicPr/>
                   </pic:nvPicPr>
                   <pic:blipFill>
-                    <a:blip r:embed="rId22">
+                    <a:blip r:embed="rId25">
                       <a:extLst>
                         <a:ext uri="{28A0092B-C50C-407E-A947-70E740481C1C}">
                           <a14:useLocalDpi xmlns:a14="http://schemas.microsoft.com/office/drawing/2010/main" val="0"/>
@@ -1891,7 +2248,7 @@
                     <pic:cNvPicPr/>
                   </pic:nvPicPr>
                   <pic:blipFill>
-                    <a:blip r:embed="rId23">
+                    <a:blip r:embed="rId26">
                       <a:extLst>
                         <a:ext uri="{28A0092B-C50C-407E-A947-70E740481C1C}">
                           <a14:useLocalDpi xmlns:a14="http://schemas.microsoft.com/office/drawing/2010/main" val="0"/>
@@ -2014,7 +2371,7 @@
                     <pic:cNvPicPr/>
                   </pic:nvPicPr>
                   <pic:blipFill>
-                    <a:blip r:embed="rId24">
+                    <a:blip r:embed="rId27">
                       <a:extLst>
                         <a:ext uri="{28A0092B-C50C-407E-A947-70E740481C1C}">
                           <a14:useLocalDpi xmlns:a14="http://schemas.microsoft.com/office/drawing/2010/main" val="0"/>
@@ -2137,7 +2494,7 @@
                     <pic:cNvPicPr/>
                   </pic:nvPicPr>
                   <pic:blipFill>
-                    <a:blip r:embed="rId25">
+                    <a:blip r:embed="rId28">
                       <a:extLst>
                         <a:ext uri="{28A0092B-C50C-407E-A947-70E740481C1C}">
                           <a14:useLocalDpi xmlns:a14="http://schemas.microsoft.com/office/drawing/2010/main" val="0"/>
@@ -2301,7 +2658,7 @@
                     <pic:cNvPicPr/>
                   </pic:nvPicPr>
                   <pic:blipFill>
-                    <a:blip r:embed="rId26">
+                    <a:blip r:embed="rId29">
                       <a:extLst>
                         <a:ext uri="{28A0092B-C50C-407E-A947-70E740481C1C}">
                           <a14:useLocalDpi xmlns:a14="http://schemas.microsoft.com/office/drawing/2010/main" val="0"/>
@@ -2365,7 +2722,7 @@
                     <pic:cNvPicPr/>
                   </pic:nvPicPr>
                   <pic:blipFill>
-                    <a:blip r:embed="rId27">
+                    <a:blip r:embed="rId30">
                       <a:extLst>
                         <a:ext uri="{28A0092B-C50C-407E-A947-70E740481C1C}">
                           <a14:useLocalDpi xmlns:a14="http://schemas.microsoft.com/office/drawing/2010/main" val="0"/>
@@ -2488,7 +2845,7 @@
                     <pic:cNvPicPr/>
                   </pic:nvPicPr>
                   <pic:blipFill>
-                    <a:blip r:embed="rId28">
+                    <a:blip r:embed="rId31">
                       <a:extLst>
                         <a:ext uri="{28A0092B-C50C-407E-A947-70E740481C1C}">
                           <a14:useLocalDpi xmlns:a14="http://schemas.microsoft.com/office/drawing/2010/main" val="0"/>
@@ -2628,7 +2985,7 @@
                     <pic:cNvPicPr/>
                   </pic:nvPicPr>
                   <pic:blipFill>
-                    <a:blip r:embed="rId29">
+                    <a:blip r:embed="rId32">
                       <a:extLst>
                         <a:ext uri="{28A0092B-C50C-407E-A947-70E740481C1C}">
                           <a14:useLocalDpi xmlns:a14="http://schemas.microsoft.com/office/drawing/2010/main" val="0"/>
@@ -2722,7 +3079,7 @@
                     <pic:cNvPicPr/>
                   </pic:nvPicPr>
                   <pic:blipFill>
-                    <a:blip r:embed="rId30">
+                    <a:blip r:embed="rId33">
                       <a:extLst>
                         <a:ext uri="{28A0092B-C50C-407E-A947-70E740481C1C}">
                           <a14:useLocalDpi xmlns:a14="http://schemas.microsoft.com/office/drawing/2010/main" val="0"/>
@@ -2876,7 +3233,7 @@
         </w:rPr>
         <w:t xml:space="preserve">The following table summarizes your entity Loan fields and </w:t>
       </w:r>
-      <w:commentRangeStart w:id="4"/>
+      <w:commentRangeStart w:id="25"/>
       <w:r>
         <w:rPr>
           <w:rFonts w:ascii="Segoe UI" w:eastAsia="MS Mincho" w:hAnsi="Segoe UI" w:cs="Times New Roman"/>
@@ -2884,14 +3241,14 @@
         </w:rPr>
         <w:t>settings</w:t>
       </w:r>
-      <w:commentRangeEnd w:id="4"/>
+      <w:commentRangeEnd w:id="25"/>
       <w:r>
         <w:rPr>
           <w:rFonts w:ascii="Segoe UI" w:eastAsia="Segoe UI" w:hAnsi="Segoe UI" w:cs="Times New Roman"/>
           <w:sz w:val="16"/>
           <w:szCs w:val="16"/>
         </w:rPr>
-        <w:commentReference w:id="4"/>
+        <w:commentReference w:id="25"/>
       </w:r>
       <w:r>
         <w:rPr>
@@ -2931,7 +3288,7 @@
                     <pic:cNvPicPr/>
                   </pic:nvPicPr>
                   <pic:blipFill>
-                    <a:blip r:embed="rId31" cstate="print">
+                    <a:blip r:embed="rId34" cstate="print">
                       <a:extLst>
                         <a:ext uri="{28A0092B-C50C-407E-A947-70E740481C1C}">
                           <a14:useLocalDpi xmlns:a14="http://schemas.microsoft.com/office/drawing/2010/main" val="0"/>
@@ -3068,7 +3425,7 @@
                     <pic:cNvPicPr/>
                   </pic:nvPicPr>
                   <pic:blipFill>
-                    <a:blip r:embed="rId32">
+                    <a:blip r:embed="rId35">
                       <a:extLst>
                         <a:ext uri="{28A0092B-C50C-407E-A947-70E740481C1C}">
                           <a14:useLocalDpi xmlns:a14="http://schemas.microsoft.com/office/drawing/2010/main" val="0"/>
@@ -3158,7 +3515,7 @@
                     <pic:cNvPicPr/>
                   </pic:nvPicPr>
                   <pic:blipFill>
-                    <a:blip r:embed="rId33">
+                    <a:blip r:embed="rId36">
                       <a:extLst>
                         <a:ext uri="{28A0092B-C50C-407E-A947-70E740481C1C}">
                           <a14:useLocalDpi xmlns:a14="http://schemas.microsoft.com/office/drawing/2010/main" val="0"/>
@@ -3237,7 +3594,7 @@
                     <pic:cNvPicPr/>
                   </pic:nvPicPr>
                   <pic:blipFill>
-                    <a:blip r:embed="rId34">
+                    <a:blip r:embed="rId37">
                       <a:extLst>
                         <a:ext uri="{28A0092B-C50C-407E-A947-70E740481C1C}">
                           <a14:useLocalDpi xmlns:a14="http://schemas.microsoft.com/office/drawing/2010/main" val="0"/>
@@ -3323,7 +3680,7 @@
                     <pic:cNvPicPr/>
                   </pic:nvPicPr>
                   <pic:blipFill>
-                    <a:blip r:embed="rId35">
+                    <a:blip r:embed="rId38">
                       <a:extLst>
                         <a:ext uri="{28A0092B-C50C-407E-A947-70E740481C1C}">
                           <a14:useLocalDpi xmlns:a14="http://schemas.microsoft.com/office/drawing/2010/main" val="0"/>
@@ -3450,7 +3807,7 @@
                     <pic:cNvPicPr/>
                   </pic:nvPicPr>
                   <pic:blipFill>
-                    <a:blip r:embed="rId36">
+                    <a:blip r:embed="rId39">
                       <a:extLst>
                         <a:ext uri="{28A0092B-C50C-407E-A947-70E740481C1C}">
                           <a14:useLocalDpi xmlns:a14="http://schemas.microsoft.com/office/drawing/2010/main" val="0"/>
@@ -3506,7 +3863,7 @@
         </w:rPr>
         <w:t xml:space="preserve">Data </w:t>
       </w:r>
-      <w:commentRangeStart w:id="5"/>
+      <w:commentRangeStart w:id="26"/>
       <w:r>
         <w:rPr>
           <w:rFonts w:ascii="Segoe UI" w:eastAsia="MS Mincho" w:hAnsi="Segoe UI" w:cs="Times New Roman"/>
@@ -3516,14 +3873,14 @@
         </w:rPr>
         <w:t>Step</w:t>
       </w:r>
-      <w:commentRangeEnd w:id="5"/>
+      <w:commentRangeEnd w:id="26"/>
       <w:r>
         <w:rPr>
           <w:rFonts w:ascii="Segoe UI" w:eastAsia="Segoe UI" w:hAnsi="Segoe UI" w:cs="Times New Roman"/>
           <w:sz w:val="16"/>
           <w:szCs w:val="16"/>
         </w:rPr>
-        <w:commentReference w:id="5"/>
+        <w:commentReference w:id="26"/>
       </w:r>
       <w:r>
         <w:rPr>
@@ -3644,7 +4001,7 @@
                     <pic:cNvPicPr/>
                   </pic:nvPicPr>
                   <pic:blipFill>
-                    <a:blip r:embed="rId37">
+                    <a:blip r:embed="rId40">
                       <a:extLst>
                         <a:ext uri="{28A0092B-C50C-407E-A947-70E740481C1C}">
                           <a14:useLocalDpi xmlns:a14="http://schemas.microsoft.com/office/drawing/2010/main" val="0"/>
@@ -3739,7 +4096,7 @@
                     <pic:cNvPicPr/>
                   </pic:nvPicPr>
                   <pic:blipFill>
-                    <a:blip r:embed="rId38">
+                    <a:blip r:embed="rId41">
                       <a:extLst>
                         <a:ext uri="{28A0092B-C50C-407E-A947-70E740481C1C}">
                           <a14:useLocalDpi xmlns:a14="http://schemas.microsoft.com/office/drawing/2010/main" val="0"/>
@@ -3841,7 +4198,7 @@
                     <pic:cNvPicPr/>
                   </pic:nvPicPr>
                   <pic:blipFill>
-                    <a:blip r:embed="rId39">
+                    <a:blip r:embed="rId42">
                       <a:extLst>
                         <a:ext uri="{28A0092B-C50C-407E-A947-70E740481C1C}">
                           <a14:useLocalDpi xmlns:a14="http://schemas.microsoft.com/office/drawing/2010/main" val="0"/>
@@ -3936,7 +4293,7 @@
                     <pic:cNvPicPr/>
                   </pic:nvPicPr>
                   <pic:blipFill>
-                    <a:blip r:embed="rId40">
+                    <a:blip r:embed="rId43">
                       <a:extLst>
                         <a:ext uri="{28A0092B-C50C-407E-A947-70E740481C1C}">
                           <a14:useLocalDpi xmlns:a14="http://schemas.microsoft.com/office/drawing/2010/main" val="0"/>
@@ -4072,7 +4429,7 @@
                     <pic:cNvPicPr/>
                   </pic:nvPicPr>
                   <pic:blipFill>
-                    <a:blip r:embed="rId41">
+                    <a:blip r:embed="rId44">
                       <a:extLst>
                         <a:ext uri="{28A0092B-C50C-407E-A947-70E740481C1C}">
                           <a14:useLocalDpi xmlns:a14="http://schemas.microsoft.com/office/drawing/2010/main" val="0"/>
@@ -4151,7 +4508,7 @@
                     <pic:cNvPicPr/>
                   </pic:nvPicPr>
                   <pic:blipFill>
-                    <a:blip r:embed="rId42">
+                    <a:blip r:embed="rId45">
                       <a:extLst>
                         <a:ext uri="{28A0092B-C50C-407E-A947-70E740481C1C}">
                           <a14:useLocalDpi xmlns:a14="http://schemas.microsoft.com/office/drawing/2010/main" val="0"/>
@@ -4214,7 +4571,7 @@
         </w:rPr>
         <w:t xml:space="preserve"> </w:t>
       </w:r>
-      <w:commentRangeStart w:id="6"/>
+      <w:commentRangeStart w:id="27"/>
       <w:r>
         <w:rPr>
           <w:rFonts w:ascii="Segoe UI" w:eastAsia="MS Mincho" w:hAnsi="Segoe UI" w:cs="Times New Roman"/>
@@ -4222,21 +4579,37 @@
         </w:rPr>
         <w:t>and</w:t>
       </w:r>
-      <w:commentRangeEnd w:id="6"/>
+      <w:commentRangeEnd w:id="27"/>
       <w:r>
         <w:rPr>
           <w:rFonts w:ascii="Segoe UI" w:eastAsia="Segoe UI" w:hAnsi="Segoe UI" w:cs="Times New Roman"/>
           <w:sz w:val="16"/>
           <w:szCs w:val="16"/>
         </w:rPr>
-        <w:commentReference w:id="6"/>
-      </w:r>
-      <w:r>
-        <w:rPr>
-          <w:rFonts w:ascii="Segoe UI" w:eastAsia="MS Mincho" w:hAnsi="Segoe UI" w:cs="Times New Roman"/>
-          <w:sz w:val="20"/>
-        </w:rPr>
-        <w:t xml:space="preserve"> name it </w:t>
+        <w:commentReference w:id="27"/>
+      </w:r>
+      <w:r>
+        <w:rPr>
+          <w:rFonts w:ascii="Segoe UI" w:eastAsia="MS Mincho" w:hAnsi="Segoe UI" w:cs="Times New Roman"/>
+          <w:sz w:val="20"/>
+        </w:rPr>
+        <w:t xml:space="preserve"> name </w:t>
+      </w:r>
+      <w:proofErr w:type="gramStart"/>
+      <w:r>
+        <w:rPr>
+          <w:rFonts w:ascii="Segoe UI" w:eastAsia="MS Mincho" w:hAnsi="Segoe UI" w:cs="Times New Roman"/>
+          <w:sz w:val="20"/>
+        </w:rPr>
+        <w:t>it</w:t>
+      </w:r>
+      <w:proofErr w:type="gramEnd"/>
+      <w:r>
+        <w:rPr>
+          <w:rFonts w:ascii="Segoe UI" w:eastAsia="MS Mincho" w:hAnsi="Segoe UI" w:cs="Times New Roman"/>
+          <w:sz w:val="20"/>
+        </w:rPr>
+        <w:t xml:space="preserve"> </w:t>
       </w:r>
       <w:r>
         <w:rPr>
@@ -4387,7 +4760,7 @@
                     <pic:cNvPicPr/>
                   </pic:nvPicPr>
                   <pic:blipFill>
-                    <a:blip r:embed="rId43">
+                    <a:blip r:embed="rId46">
                       <a:extLst>
                         <a:ext uri="{28A0092B-C50C-407E-A947-70E740481C1C}">
                           <a14:useLocalDpi xmlns:a14="http://schemas.microsoft.com/office/drawing/2010/main" val="0"/>
@@ -4564,7 +4937,7 @@
                     <pic:cNvPicPr/>
                   </pic:nvPicPr>
                   <pic:blipFill>
-                    <a:blip r:embed="rId44">
+                    <a:blip r:embed="rId47">
                       <a:extLst>
                         <a:ext uri="{28A0092B-C50C-407E-A947-70E740481C1C}">
                           <a14:useLocalDpi xmlns:a14="http://schemas.microsoft.com/office/drawing/2010/main" val="0"/>
@@ -4685,7 +5058,7 @@
                     <pic:cNvPicPr/>
                   </pic:nvPicPr>
                   <pic:blipFill>
-                    <a:blip r:embed="rId45" cstate="print">
+                    <a:blip r:embed="rId48" cstate="print">
                       <a:extLst>
                         <a:ext uri="{28A0092B-C50C-407E-A947-70E740481C1C}">
                           <a14:useLocalDpi xmlns:a14="http://schemas.microsoft.com/office/drawing/2010/main" val="0"/>
@@ -4730,7 +5103,23 @@
           <w:rFonts w:ascii="Segoe UI" w:eastAsia="MS Mincho" w:hAnsi="Segoe UI" w:cs="Times New Roman"/>
           <w:sz w:val="20"/>
         </w:rPr>
-        <w:t>Make sure the Business process Flow is activated; go to the Flows menu, and your LoanBPF Flow should be visible in the Business process Flows panel; turn it on if needed.</w:t>
+        <w:t xml:space="preserve">Make sure the Business process Flow is activated; go to the Flows menu, and your </w:t>
+      </w:r>
+      <w:proofErr w:type="spellStart"/>
+      <w:r>
+        <w:rPr>
+          <w:rFonts w:ascii="Segoe UI" w:eastAsia="MS Mincho" w:hAnsi="Segoe UI" w:cs="Times New Roman"/>
+          <w:sz w:val="20"/>
+        </w:rPr>
+        <w:t>LoanBPF</w:t>
+      </w:r>
+      <w:proofErr w:type="spellEnd"/>
+      <w:r>
+        <w:rPr>
+          <w:rFonts w:ascii="Segoe UI" w:eastAsia="MS Mincho" w:hAnsi="Segoe UI" w:cs="Times New Roman"/>
+          <w:sz w:val="20"/>
+        </w:rPr>
+        <w:t xml:space="preserve"> Flow should be visible in the Business process Flows panel; turn it on if needed.</w:t>
       </w:r>
     </w:p>
     <w:p>
@@ -4763,7 +5152,7 @@
                     <pic:cNvPicPr/>
                   </pic:nvPicPr>
                   <pic:blipFill>
-                    <a:blip r:embed="rId46">
+                    <a:blip r:embed="rId49">
                       <a:extLst>
                         <a:ext uri="{28A0092B-C50C-407E-A947-70E740481C1C}">
                           <a14:useLocalDpi xmlns:a14="http://schemas.microsoft.com/office/drawing/2010/main" val="0"/>
@@ -4857,7 +5246,7 @@
                     <pic:cNvPicPr/>
                   </pic:nvPicPr>
                   <pic:blipFill>
-                    <a:blip r:embed="rId47">
+                    <a:blip r:embed="rId50">
                       <a:extLst>
                         <a:ext uri="{28A0092B-C50C-407E-A947-70E740481C1C}">
                           <a14:useLocalDpi xmlns:a14="http://schemas.microsoft.com/office/drawing/2010/main" val="0"/>
@@ -4910,7 +5299,23 @@
           <w:rFonts w:ascii="Segoe UI" w:eastAsia="MS Mincho" w:hAnsi="Segoe UI" w:cs="Times New Roman"/>
           <w:sz w:val="20"/>
         </w:rPr>
-        <w:t>Name it Loan:</w:t>
+        <w:t xml:space="preserve">Name </w:t>
+      </w:r>
+      <w:proofErr w:type="gramStart"/>
+      <w:r>
+        <w:rPr>
+          <w:rFonts w:ascii="Segoe UI" w:eastAsia="MS Mincho" w:hAnsi="Segoe UI" w:cs="Times New Roman"/>
+          <w:sz w:val="20"/>
+        </w:rPr>
+        <w:t>it</w:t>
+      </w:r>
+      <w:proofErr w:type="gramEnd"/>
+      <w:r>
+        <w:rPr>
+          <w:rFonts w:ascii="Segoe UI" w:eastAsia="MS Mincho" w:hAnsi="Segoe UI" w:cs="Times New Roman"/>
+          <w:sz w:val="20"/>
+        </w:rPr>
+        <w:t xml:space="preserve"> Loan:</w:t>
       </w:r>
     </w:p>
     <w:p>
@@ -4952,7 +5357,7 @@
                     <pic:cNvPicPr/>
                   </pic:nvPicPr>
                   <pic:blipFill>
-                    <a:blip r:embed="rId48">
+                    <a:blip r:embed="rId51">
                       <a:extLst>
                         <a:ext uri="{28A0092B-C50C-407E-A947-70E740481C1C}">
                           <a14:useLocalDpi xmlns:a14="http://schemas.microsoft.com/office/drawing/2010/main" val="0"/>
@@ -5067,7 +5472,7 @@
                     <pic:cNvPicPr/>
                   </pic:nvPicPr>
                   <pic:blipFill>
-                    <a:blip r:embed="rId49">
+                    <a:blip r:embed="rId52">
                       <a:extLst>
                         <a:ext uri="{28A0092B-C50C-407E-A947-70E740481C1C}">
                           <a14:useLocalDpi xmlns:a14="http://schemas.microsoft.com/office/drawing/2010/main" val="0"/>
@@ -5287,7 +5692,7 @@
                     <pic:cNvPicPr/>
                   </pic:nvPicPr>
                   <pic:blipFill>
-                    <a:blip r:embed="rId50">
+                    <a:blip r:embed="rId53">
                       <a:extLst>
                         <a:ext uri="{28A0092B-C50C-407E-A947-70E740481C1C}">
                           <a14:useLocalDpi xmlns:a14="http://schemas.microsoft.com/office/drawing/2010/main" val="0"/>
@@ -5403,7 +5808,7 @@
                     <pic:cNvPicPr/>
                   </pic:nvPicPr>
                   <pic:blipFill>
-                    <a:blip r:embed="rId51">
+                    <a:blip r:embed="rId54">
                       <a:extLst>
                         <a:ext uri="{28A0092B-C50C-407E-A947-70E740481C1C}">
                           <a14:useLocalDpi xmlns:a14="http://schemas.microsoft.com/office/drawing/2010/main" val="0"/>
@@ -5597,7 +6002,7 @@
                     <pic:cNvPicPr/>
                   </pic:nvPicPr>
                   <pic:blipFill>
-                    <a:blip r:embed="rId52" cstate="print">
+                    <a:blip r:embed="rId55" cstate="print">
                       <a:extLst>
                         <a:ext uri="{28A0092B-C50C-407E-A947-70E740481C1C}">
                           <a14:useLocalDpi xmlns:a14="http://schemas.microsoft.com/office/drawing/2010/main" val="0"/>
@@ -5708,7 +6113,7 @@
                     <pic:cNvPicPr/>
                   </pic:nvPicPr>
                   <pic:blipFill>
-                    <a:blip r:embed="rId53">
+                    <a:blip r:embed="rId56">
                       <a:extLst>
                         <a:ext uri="{28A0092B-C50C-407E-A947-70E740481C1C}">
                           <a14:useLocalDpi xmlns:a14="http://schemas.microsoft.com/office/drawing/2010/main" val="0"/>
@@ -5802,7 +6207,7 @@
                     <pic:cNvPicPr/>
                   </pic:nvPicPr>
                   <pic:blipFill>
-                    <a:blip r:embed="rId54">
+                    <a:blip r:embed="rId57">
                       <a:extLst>
                         <a:ext uri="{28A0092B-C50C-407E-A947-70E740481C1C}">
                           <a14:useLocalDpi xmlns:a14="http://schemas.microsoft.com/office/drawing/2010/main" val="0"/>
@@ -5896,7 +6301,7 @@
                     <pic:cNvPicPr/>
                   </pic:nvPicPr>
                   <pic:blipFill>
-                    <a:blip r:embed="rId55">
+                    <a:blip r:embed="rId58">
                       <a:extLst>
                         <a:ext uri="{28A0092B-C50C-407E-A947-70E740481C1C}">
                           <a14:useLocalDpi xmlns:a14="http://schemas.microsoft.com/office/drawing/2010/main" val="0"/>
@@ -6007,7 +6412,7 @@
                     <pic:cNvPicPr/>
                   </pic:nvPicPr>
                   <pic:blipFill>
-                    <a:blip r:embed="rId56">
+                    <a:blip r:embed="rId59">
                       <a:extLst>
                         <a:ext uri="{28A0092B-C50C-407E-A947-70E740481C1C}">
                           <a14:useLocalDpi xmlns:a14="http://schemas.microsoft.com/office/drawing/2010/main" val="0"/>
@@ -6102,7 +6507,7 @@
                     <pic:cNvPicPr/>
                   </pic:nvPicPr>
                   <pic:blipFill>
-                    <a:blip r:embed="rId57">
+                    <a:blip r:embed="rId60">
                       <a:extLst>
                         <a:ext uri="{28A0092B-C50C-407E-A947-70E740481C1C}">
                           <a14:useLocalDpi xmlns:a14="http://schemas.microsoft.com/office/drawing/2010/main" val="0"/>
@@ -6190,7 +6595,7 @@
                     <pic:cNvPicPr/>
                   </pic:nvPicPr>
                   <pic:blipFill>
-                    <a:blip r:embed="rId58">
+                    <a:blip r:embed="rId61">
                       <a:extLst>
                         <a:ext uri="{28A0092B-C50C-407E-A947-70E740481C1C}">
                           <a14:useLocalDpi xmlns:a14="http://schemas.microsoft.com/office/drawing/2010/main" val="0"/>
@@ -6321,7 +6726,7 @@
                     <pic:cNvPicPr/>
                   </pic:nvPicPr>
                   <pic:blipFill>
-                    <a:blip r:embed="rId59">
+                    <a:blip r:embed="rId62">
                       <a:extLst>
                         <a:ext uri="{28A0092B-C50C-407E-A947-70E740481C1C}">
                           <a14:useLocalDpi xmlns:a14="http://schemas.microsoft.com/office/drawing/2010/main" val="0"/>
@@ -6415,7 +6820,7 @@
                     <pic:cNvPicPr/>
                   </pic:nvPicPr>
                   <pic:blipFill>
-                    <a:blip r:embed="rId60">
+                    <a:blip r:embed="rId63">
                       <a:extLst>
                         <a:ext uri="{28A0092B-C50C-407E-A947-70E740481C1C}">
                           <a14:useLocalDpi xmlns:a14="http://schemas.microsoft.com/office/drawing/2010/main" val="0"/>
@@ -6500,7 +6905,7 @@
       <w:r>
         <w:t xml:space="preserve">Do you want to report an issue or to suggest something? We need your feedback: </w:t>
       </w:r>
-      <w:hyperlink r:id="rId61" w:history="1">
+      <w:hyperlink r:id="rId64" w:history="1">
         <w:r>
           <w:rPr>
             <w:rStyle w:val="Hyperlink"/>
@@ -6536,8 +6941,8 @@
 </file>
 
 <file path=word/comments.xml><?xml version="1.0" encoding="utf-8"?>
-<w:comments xmlns:wpc="http://schemas.microsoft.com/office/word/2010/wordprocessingCanvas" xmlns:cx="http://schemas.microsoft.com/office/drawing/2014/chartex" xmlns:cx1="http://schemas.microsoft.com/office/drawing/2015/9/8/chartex" xmlns:cx2="http://schemas.microsoft.com/office/drawing/2015/10/21/chartex" xmlns:cx3="http://schemas.microsoft.com/office/drawing/2016/5/9/chartex" xmlns:cx4="http://schemas.microsoft.com/office/drawing/2016/5/10/chartex" xmlns:cx5="http://schemas.microsoft.com/office/drawing/2016/5/11/chartex" xmlns:cx6="http://schemas.microsoft.com/office/drawing/2016/5/12/chartex" xmlns:cx7="http://schemas.microsoft.com/office/drawing/2016/5/13/chartex" xmlns:cx8="http://schemas.microsoft.com/office/drawing/2016/5/14/chartex" xmlns:mc="http://schemas.openxmlformats.org/markup-compatibility/2006" xmlns:aink="http://schemas.microsoft.com/office/drawing/2016/ink" xmlns:am3d="http://schemas.microsoft.com/office/drawing/2017/model3d" xmlns:o="urn:schemas-microsoft-com:office:office" xmlns:r="http://schemas.openxmlformats.org/officeDocument/2006/relationships" xmlns:m="http://schemas.openxmlformats.org/officeDocument/2006/math" xmlns:v="urn:schemas-microsoft-com:vml" xmlns:wp14="http://schemas.microsoft.com/office/word/2010/wordprocessingDrawing" xmlns:wp="http://schemas.openxmlformats.org/drawingml/2006/wordprocessingDrawing" xmlns:w10="urn:schemas-microsoft-com:office:word" xmlns:w="http://schemas.openxmlformats.org/wordprocessingml/2006/main" xmlns:w14="http://schemas.microsoft.com/office/word/2010/wordml" xmlns:w15="http://schemas.microsoft.com/office/word/2012/wordml" xmlns:w16cex="http://schemas.microsoft.com/office/word/2018/wordml/cex" xmlns:w16cid="http://schemas.microsoft.com/office/word/2016/wordml/cid" xmlns:w16="http://schemas.microsoft.com/office/word/2018/wordml" xmlns:w16se="http://schemas.microsoft.com/office/word/2015/wordml/symex" xmlns:wpg="http://schemas.microsoft.com/office/word/2010/wordprocessingGroup" xmlns:wpi="http://schemas.microsoft.com/office/word/2010/wordprocessingInk" xmlns:wne="http://schemas.microsoft.com/office/word/2006/wordml" xmlns:wps="http://schemas.microsoft.com/office/word/2010/wordprocessingShape" mc:Ignorable="w14 w15 w16se w16cid w16 w16cex wp14">
-  <w:comment w:id="2" w:author="Author" w:initials="A">
+<w:comments xmlns:wpc="http://schemas.microsoft.com/office/word/2010/wordprocessingCanvas" xmlns:cx="http://schemas.microsoft.com/office/drawing/2014/chartex" xmlns:cx1="http://schemas.microsoft.com/office/drawing/2015/9/8/chartex" xmlns:cx2="http://schemas.microsoft.com/office/drawing/2015/10/21/chartex" xmlns:cx3="http://schemas.microsoft.com/office/drawing/2016/5/9/chartex" xmlns:cx4="http://schemas.microsoft.com/office/drawing/2016/5/10/chartex" xmlns:cx5="http://schemas.microsoft.com/office/drawing/2016/5/11/chartex" xmlns:cx6="http://schemas.microsoft.com/office/drawing/2016/5/12/chartex" xmlns:cx7="http://schemas.microsoft.com/office/drawing/2016/5/13/chartex" xmlns:cx8="http://schemas.microsoft.com/office/drawing/2016/5/14/chartex" xmlns:mc="http://schemas.openxmlformats.org/markup-compatibility/2006" xmlns:aink="http://schemas.microsoft.com/office/drawing/2016/ink" xmlns:am3d="http://schemas.microsoft.com/office/drawing/2017/model3d" xmlns:o="urn:schemas-microsoft-com:office:office" xmlns:r="http://schemas.openxmlformats.org/officeDocument/2006/relationships" xmlns:m="http://schemas.openxmlformats.org/officeDocument/2006/math" xmlns:v="urn:schemas-microsoft-com:vml" xmlns:wp14="http://schemas.microsoft.com/office/word/2010/wordprocessingDrawing" xmlns:wp="http://schemas.openxmlformats.org/drawingml/2006/wordprocessingDrawing" xmlns:w10="urn:schemas-microsoft-com:office:word" xmlns:w="http://schemas.openxmlformats.org/wordprocessingml/2006/main" xmlns:w14="http://schemas.microsoft.com/office/word/2010/wordml" xmlns:w15="http://schemas.microsoft.com/office/word/2012/wordml" xmlns:w16cid="http://schemas.microsoft.com/office/word/2016/wordml/cid" xmlns:w16se="http://schemas.microsoft.com/office/word/2015/wordml/symex" xmlns:wpg="http://schemas.microsoft.com/office/word/2010/wordprocessingGroup" xmlns:wpi="http://schemas.microsoft.com/office/word/2010/wordprocessingInk" xmlns:wne="http://schemas.microsoft.com/office/word/2006/wordml" xmlns:wps="http://schemas.microsoft.com/office/word/2010/wordprocessingShape" mc:Ignorable="w14 w15 w16se w16cid wp14">
+  <w:comment w:id="9" w:author="Author" w:initials="A">
     <w:p>
       <w:pPr>
         <w:pStyle w:val="CommentText1"/>
@@ -6561,11 +6966,25 @@
         <w:rPr>
           <w:lang w:val="fr-BE"/>
         </w:rPr>
-        <w:t>is mon interface est french a ce stade</w:t>
+        <w:t xml:space="preserve">is mon interface est french </w:t>
+      </w:r>
+      <w:proofErr w:type="spellStart"/>
+      <w:r>
+        <w:rPr>
+          <w:lang w:val="fr-BE"/>
+        </w:rPr>
+        <w:t>a</w:t>
+      </w:r>
+      <w:proofErr w:type="spellEnd"/>
+      <w:r>
+        <w:rPr>
+          <w:lang w:val="fr-BE"/>
+        </w:rPr>
+        <w:t xml:space="preserve"> ce stade</w:t>
       </w:r>
     </w:p>
   </w:comment>
-  <w:comment w:id="3" w:author="Author" w:initials="A">
+  <w:comment w:id="24" w:author="Author" w:initials="A">
     <w:p>
       <w:pPr>
         <w:pStyle w:val="CommentText1"/>
@@ -6583,13 +7002,55 @@
         <w:rPr>
           <w:lang w:val="fr-BE"/>
         </w:rPr>
-        <w:t>Pourquoi antother ? et qui du</w:t>
-      </w:r>
+        <w:t xml:space="preserve">Pourquoi </w:t>
+      </w:r>
+      <w:proofErr w:type="spellStart"/>
       <w:r>
         <w:rPr>
           <w:lang w:val="fr-BE"/>
         </w:rPr>
-        <w:t xml:space="preserve"> champ name qui apparait par defaut ? ???</w:t>
+        <w:t>antother</w:t>
+      </w:r>
+      <w:proofErr w:type="spellEnd"/>
+      <w:r>
+        <w:rPr>
+          <w:lang w:val="fr-BE"/>
+        </w:rPr>
+        <w:t xml:space="preserve"> ? et qui du</w:t>
+      </w:r>
+      <w:r>
+        <w:rPr>
+          <w:lang w:val="fr-BE"/>
+        </w:rPr>
+        <w:t xml:space="preserve"> champ </w:t>
+      </w:r>
+      <w:proofErr w:type="spellStart"/>
+      <w:r>
+        <w:rPr>
+          <w:lang w:val="fr-BE"/>
+        </w:rPr>
+        <w:t>name</w:t>
+      </w:r>
+      <w:proofErr w:type="spellEnd"/>
+      <w:r>
+        <w:rPr>
+          <w:lang w:val="fr-BE"/>
+        </w:rPr>
+        <w:t xml:space="preserve"> qui apparait par </w:t>
+      </w:r>
+      <w:proofErr w:type="spellStart"/>
+      <w:r>
+        <w:rPr>
+          <w:lang w:val="fr-BE"/>
+        </w:rPr>
+        <w:t>defaut</w:t>
+      </w:r>
+      <w:proofErr w:type="spellEnd"/>
+      <w:r>
+        <w:rPr>
+          <w:lang w:val="fr-BE"/>
+        </w:rPr>
+        <w:t> ? ???</w:t>
       </w:r>
     </w:p>
     <w:p>
@@ -6601,7 +7062,7 @@
       </w:pPr>
     </w:p>
   </w:comment>
-  <w:comment w:id="4" w:author="Author" w:initials="A">
+  <w:comment w:id="25" w:author="Author" w:initials="A">
     <w:p>
       <w:pPr>
         <w:pStyle w:val="CommentText1"/>
@@ -6619,23 +7080,65 @@
         <w:rPr>
           <w:lang w:val="fr-BE"/>
         </w:rPr>
-        <w:t>Pleins de champ “systeme a</w:t>
-      </w:r>
+        <w:t>Pleins de champ “</w:t>
+      </w:r>
+      <w:proofErr w:type="spellStart"/>
       <w:r>
         <w:rPr>
           <w:lang w:val="fr-BE"/>
         </w:rPr>
+        <w:t>systeme</w:t>
+      </w:r>
+      <w:proofErr w:type="spellEnd"/>
+      <w:r>
+        <w:rPr>
+          <w:lang w:val="fr-BE"/>
+        </w:rPr>
+        <w:t xml:space="preserve"> a</w:t>
+      </w:r>
+      <w:r>
+        <w:rPr>
+          <w:lang w:val="fr-BE"/>
+        </w:rPr>
         <w:t xml:space="preserve">pparaissent en plus chez moi </w:t>
       </w:r>
       <w:r>
         <w:rPr>
           <w:lang w:val="fr-BE"/>
         </w:rPr>
-        <w:t>[Mention was removed]</w:t>
+        <w:t xml:space="preserve">[Mention </w:t>
+      </w:r>
+      <w:proofErr w:type="spellStart"/>
+      <w:r>
+        <w:rPr>
+          <w:lang w:val="fr-BE"/>
+        </w:rPr>
+        <w:t>was</w:t>
+      </w:r>
+      <w:proofErr w:type="spellEnd"/>
+      <w:r>
+        <w:rPr>
+          <w:lang w:val="fr-BE"/>
+        </w:rPr>
+        <w:t xml:space="preserve"> </w:t>
+      </w:r>
+      <w:proofErr w:type="spellStart"/>
+      <w:r>
+        <w:rPr>
+          <w:lang w:val="fr-BE"/>
+        </w:rPr>
+        <w:t>removed</w:t>
+      </w:r>
+      <w:proofErr w:type="spellEnd"/>
+      <w:r>
+        <w:rPr>
+          <w:lang w:val="fr-BE"/>
+        </w:rPr>
+        <w:t>]</w:t>
       </w:r>
     </w:p>
   </w:comment>
-  <w:comment w:id="5" w:author="Author" w:initials="A">
+  <w:comment w:id="26" w:author="Author" w:initials="A">
     <w:p>
       <w:pPr>
         <w:pStyle w:val="CommentText1"/>
@@ -6663,7 +7166,7 @@
       </w:r>
     </w:p>
   </w:comment>
-  <w:comment w:id="6" w:author="Author" w:initials="A">
+  <w:comment w:id="27" w:author="Author" w:initials="A">
     <w:p>
       <w:pPr>
         <w:pStyle w:val="CommentText1"/>
@@ -6681,7 +7184,21 @@
         <w:rPr>
           <w:lang w:val="fr-BE"/>
         </w:rPr>
-        <w:t>De quell coté ???? yes o</w:t>
+        <w:t xml:space="preserve">De </w:t>
+      </w:r>
+      <w:proofErr w:type="spellStart"/>
+      <w:r>
+        <w:rPr>
+          <w:lang w:val="fr-BE"/>
+        </w:rPr>
+        <w:t>quell</w:t>
+      </w:r>
+      <w:proofErr w:type="spellEnd"/>
+      <w:r>
+        <w:rPr>
+          <w:lang w:val="fr-BE"/>
+        </w:rPr>
+        <w:t xml:space="preserve"> coté ???? yes o</w:t>
       </w:r>
       <w:r>
         <w:rPr>
@@ -6695,7 +7212,7 @@
 </file>
 
 <file path=word/commentsExtended.xml><?xml version="1.0" encoding="utf-8"?>
-<w15:commentsEx xmlns:wpc="http://schemas.microsoft.com/office/word/2010/wordprocessingCanvas" xmlns:cx="http://schemas.microsoft.com/office/drawing/2014/chartex" xmlns:cx1="http://schemas.microsoft.com/office/drawing/2015/9/8/chartex" xmlns:cx2="http://schemas.microsoft.com/office/drawing/2015/10/21/chartex" xmlns:cx3="http://schemas.microsoft.com/office/drawing/2016/5/9/chartex" xmlns:cx4="http://schemas.microsoft.com/office/drawing/2016/5/10/chartex" xmlns:cx5="http://schemas.microsoft.com/office/drawing/2016/5/11/chartex" xmlns:cx6="http://schemas.microsoft.com/office/drawing/2016/5/12/chartex" xmlns:cx7="http://schemas.microsoft.com/office/drawing/2016/5/13/chartex" xmlns:cx8="http://schemas.microsoft.com/office/drawing/2016/5/14/chartex" xmlns:mc="http://schemas.openxmlformats.org/markup-compatibility/2006" xmlns:aink="http://schemas.microsoft.com/office/drawing/2016/ink" xmlns:am3d="http://schemas.microsoft.com/office/drawing/2017/model3d" xmlns:o="urn:schemas-microsoft-com:office:office" xmlns:r="http://schemas.openxmlformats.org/officeDocument/2006/relationships" xmlns:m="http://schemas.openxmlformats.org/officeDocument/2006/math" xmlns:v="urn:schemas-microsoft-com:vml" xmlns:wp14="http://schemas.microsoft.com/office/word/2010/wordprocessingDrawing" xmlns:wp="http://schemas.openxmlformats.org/drawingml/2006/wordprocessingDrawing" xmlns:w10="urn:schemas-microsoft-com:office:word" xmlns:w="http://schemas.openxmlformats.org/wordprocessingml/2006/main" xmlns:w14="http://schemas.microsoft.com/office/word/2010/wordml" xmlns:w15="http://schemas.microsoft.com/office/word/2012/wordml" xmlns:w16cex="http://schemas.microsoft.com/office/word/2018/wordml/cex" xmlns:w16cid="http://schemas.microsoft.com/office/word/2016/wordml/cid" xmlns:w16="http://schemas.microsoft.com/office/word/2018/wordml" xmlns:w16se="http://schemas.microsoft.com/office/word/2015/wordml/symex" xmlns:wpg="http://schemas.microsoft.com/office/word/2010/wordprocessingGroup" xmlns:wpi="http://schemas.microsoft.com/office/word/2010/wordprocessingInk" xmlns:wne="http://schemas.microsoft.com/office/word/2006/wordml" xmlns:wps="http://schemas.microsoft.com/office/word/2010/wordprocessingShape" mc:Ignorable="w14 w15 w16se w16cid w16 w16cex wp14">
+<w15:commentsEx xmlns:wpc="http://schemas.microsoft.com/office/word/2010/wordprocessingCanvas" xmlns:cx="http://schemas.microsoft.com/office/drawing/2014/chartex" xmlns:cx1="http://schemas.microsoft.com/office/drawing/2015/9/8/chartex" xmlns:cx2="http://schemas.microsoft.com/office/drawing/2015/10/21/chartex" xmlns:cx3="http://schemas.microsoft.com/office/drawing/2016/5/9/chartex" xmlns:cx4="http://schemas.microsoft.com/office/drawing/2016/5/10/chartex" xmlns:cx5="http://schemas.microsoft.com/office/drawing/2016/5/11/chartex" xmlns:cx6="http://schemas.microsoft.com/office/drawing/2016/5/12/chartex" xmlns:cx7="http://schemas.microsoft.com/office/drawing/2016/5/13/chartex" xmlns:cx8="http://schemas.microsoft.com/office/drawing/2016/5/14/chartex" xmlns:mc="http://schemas.openxmlformats.org/markup-compatibility/2006" xmlns:aink="http://schemas.microsoft.com/office/drawing/2016/ink" xmlns:am3d="http://schemas.microsoft.com/office/drawing/2017/model3d" xmlns:o="urn:schemas-microsoft-com:office:office" xmlns:r="http://schemas.openxmlformats.org/officeDocument/2006/relationships" xmlns:m="http://schemas.openxmlformats.org/officeDocument/2006/math" xmlns:v="urn:schemas-microsoft-com:vml" xmlns:wp14="http://schemas.microsoft.com/office/word/2010/wordprocessingDrawing" xmlns:wp="http://schemas.openxmlformats.org/drawingml/2006/wordprocessingDrawing" xmlns:w10="urn:schemas-microsoft-com:office:word" xmlns:w="http://schemas.openxmlformats.org/wordprocessingml/2006/main" xmlns:w14="http://schemas.microsoft.com/office/word/2010/wordml" xmlns:w15="http://schemas.microsoft.com/office/word/2012/wordml" xmlns:w16cid="http://schemas.microsoft.com/office/word/2016/wordml/cid" xmlns:w16se="http://schemas.microsoft.com/office/word/2015/wordml/symex" xmlns:wpg="http://schemas.microsoft.com/office/word/2010/wordprocessingGroup" xmlns:wpi="http://schemas.microsoft.com/office/word/2010/wordprocessingInk" xmlns:wne="http://schemas.microsoft.com/office/word/2006/wordml" xmlns:wps="http://schemas.microsoft.com/office/word/2010/wordprocessingShape" mc:Ignorable="w14 w15 w16se w16cid wp14">
   <w15:commentEx w15:paraId="05E739C9" w15:done="0"/>
   <w15:commentEx w15:paraId="31D737B1" w15:done="0"/>
   <w15:commentEx w15:paraId="28804E8E" w15:done="0"/>
@@ -6705,7 +7222,7 @@
 </file>
 
 <file path=word/commentsIds.xml><?xml version="1.0" encoding="utf-8"?>
-<w16cid:commentsIds xmlns:wpc="http://schemas.microsoft.com/office/word/2010/wordprocessingCanvas" xmlns:cx="http://schemas.microsoft.com/office/drawing/2014/chartex" xmlns:cx1="http://schemas.microsoft.com/office/drawing/2015/9/8/chartex" xmlns:cx2="http://schemas.microsoft.com/office/drawing/2015/10/21/chartex" xmlns:cx3="http://schemas.microsoft.com/office/drawing/2016/5/9/chartex" xmlns:cx4="http://schemas.microsoft.com/office/drawing/2016/5/10/chartex" xmlns:cx5="http://schemas.microsoft.com/office/drawing/2016/5/11/chartex" xmlns:cx6="http://schemas.microsoft.com/office/drawing/2016/5/12/chartex" xmlns:cx7="http://schemas.microsoft.com/office/drawing/2016/5/13/chartex" xmlns:cx8="http://schemas.microsoft.com/office/drawing/2016/5/14/chartex" xmlns:mc="http://schemas.openxmlformats.org/markup-compatibility/2006" xmlns:aink="http://schemas.microsoft.com/office/drawing/2016/ink" xmlns:am3d="http://schemas.microsoft.com/office/drawing/2017/model3d" xmlns:o="urn:schemas-microsoft-com:office:office" xmlns:r="http://schemas.openxmlformats.org/officeDocument/2006/relationships" xmlns:m="http://schemas.openxmlformats.org/officeDocument/2006/math" xmlns:v="urn:schemas-microsoft-com:vml" xmlns:wp14="http://schemas.microsoft.com/office/word/2010/wordprocessingDrawing" xmlns:wp="http://schemas.openxmlformats.org/drawingml/2006/wordprocessingDrawing" xmlns:w10="urn:schemas-microsoft-com:office:word" xmlns:w="http://schemas.openxmlformats.org/wordprocessingml/2006/main" xmlns:w14="http://schemas.microsoft.com/office/word/2010/wordml" xmlns:w15="http://schemas.microsoft.com/office/word/2012/wordml" xmlns:w16cex="http://schemas.microsoft.com/office/word/2018/wordml/cex" xmlns:w16cid="http://schemas.microsoft.com/office/word/2016/wordml/cid" xmlns:w16="http://schemas.microsoft.com/office/word/2018/wordml" xmlns:w16se="http://schemas.microsoft.com/office/word/2015/wordml/symex" xmlns:wpg="http://schemas.microsoft.com/office/word/2010/wordprocessingGroup" xmlns:wpi="http://schemas.microsoft.com/office/word/2010/wordprocessingInk" xmlns:wne="http://schemas.microsoft.com/office/word/2006/wordml" xmlns:wps="http://schemas.microsoft.com/office/word/2010/wordprocessingShape" mc:Ignorable="w14 w15 w16se w16cid w16 w16cex wp14">
+<w16cid:commentsIds xmlns:wpc="http://schemas.microsoft.com/office/word/2010/wordprocessingCanvas" xmlns:cx="http://schemas.microsoft.com/office/drawing/2014/chartex" xmlns:cx1="http://schemas.microsoft.com/office/drawing/2015/9/8/chartex" xmlns:cx2="http://schemas.microsoft.com/office/drawing/2015/10/21/chartex" xmlns:cx3="http://schemas.microsoft.com/office/drawing/2016/5/9/chartex" xmlns:cx4="http://schemas.microsoft.com/office/drawing/2016/5/10/chartex" xmlns:cx5="http://schemas.microsoft.com/office/drawing/2016/5/11/chartex" xmlns:cx6="http://schemas.microsoft.com/office/drawing/2016/5/12/chartex" xmlns:cx7="http://schemas.microsoft.com/office/drawing/2016/5/13/chartex" xmlns:cx8="http://schemas.microsoft.com/office/drawing/2016/5/14/chartex" xmlns:mc="http://schemas.openxmlformats.org/markup-compatibility/2006" xmlns:aink="http://schemas.microsoft.com/office/drawing/2016/ink" xmlns:am3d="http://schemas.microsoft.com/office/drawing/2017/model3d" xmlns:o="urn:schemas-microsoft-com:office:office" xmlns:r="http://schemas.openxmlformats.org/officeDocument/2006/relationships" xmlns:m="http://schemas.openxmlformats.org/officeDocument/2006/math" xmlns:v="urn:schemas-microsoft-com:vml" xmlns:wp14="http://schemas.microsoft.com/office/word/2010/wordprocessingDrawing" xmlns:wp="http://schemas.openxmlformats.org/drawingml/2006/wordprocessingDrawing" xmlns:w10="urn:schemas-microsoft-com:office:word" xmlns:w="http://schemas.openxmlformats.org/wordprocessingml/2006/main" xmlns:w14="http://schemas.microsoft.com/office/word/2010/wordml" xmlns:w15="http://schemas.microsoft.com/office/word/2012/wordml" xmlns:w16cid="http://schemas.microsoft.com/office/word/2016/wordml/cid" xmlns:w16se="http://schemas.microsoft.com/office/word/2015/wordml/symex" xmlns:wpg="http://schemas.microsoft.com/office/word/2010/wordprocessingGroup" xmlns:wpi="http://schemas.microsoft.com/office/word/2010/wordprocessingInk" xmlns:wne="http://schemas.microsoft.com/office/word/2006/wordml" xmlns:wps="http://schemas.microsoft.com/office/word/2010/wordprocessingShape" mc:Ignorable="w14 w15 w16se w16cid wp14">
   <w16cid:commentId w16cid:paraId="05E739C9" w16cid:durableId="213507FF"/>
   <w16cid:commentId w16cid:paraId="31D737B1" w16cid:durableId="213508D5"/>
   <w16cid:commentId w16cid:paraId="28804E8E" w16cid:durableId="21350A7C"/>
@@ -6714,8 +7231,58 @@
 </w16cid:commentsIds>
 </file>
 
+<file path=word/endnotes.xml><?xml version="1.0" encoding="utf-8"?>
+<w:endnotes xmlns:wpc="http://schemas.microsoft.com/office/word/2010/wordprocessingCanvas" xmlns:cx="http://schemas.microsoft.com/office/drawing/2014/chartex" xmlns:cx1="http://schemas.microsoft.com/office/drawing/2015/9/8/chartex" xmlns:cx2="http://schemas.microsoft.com/office/drawing/2015/10/21/chartex" xmlns:cx3="http://schemas.microsoft.com/office/drawing/2016/5/9/chartex" xmlns:cx4="http://schemas.microsoft.com/office/drawing/2016/5/10/chartex" xmlns:cx5="http://schemas.microsoft.com/office/drawing/2016/5/11/chartex" xmlns:cx6="http://schemas.microsoft.com/office/drawing/2016/5/12/chartex" xmlns:cx7="http://schemas.microsoft.com/office/drawing/2016/5/13/chartex" xmlns:cx8="http://schemas.microsoft.com/office/drawing/2016/5/14/chartex" xmlns:mc="http://schemas.openxmlformats.org/markup-compatibility/2006" xmlns:aink="http://schemas.microsoft.com/office/drawing/2016/ink" xmlns:am3d="http://schemas.microsoft.com/office/drawing/2017/model3d" xmlns:o="urn:schemas-microsoft-com:office:office" xmlns:r="http://schemas.openxmlformats.org/officeDocument/2006/relationships" xmlns:m="http://schemas.openxmlformats.org/officeDocument/2006/math" xmlns:v="urn:schemas-microsoft-com:vml" xmlns:wp14="http://schemas.microsoft.com/office/word/2010/wordprocessingDrawing" xmlns:wp="http://schemas.openxmlformats.org/drawingml/2006/wordprocessingDrawing" xmlns:w10="urn:schemas-microsoft-com:office:word" xmlns:w="http://schemas.openxmlformats.org/wordprocessingml/2006/main" xmlns:w14="http://schemas.microsoft.com/office/word/2010/wordml" xmlns:w15="http://schemas.microsoft.com/office/word/2012/wordml" xmlns:w16cid="http://schemas.microsoft.com/office/word/2016/wordml/cid" xmlns:w16se="http://schemas.microsoft.com/office/word/2015/wordml/symex" xmlns:wpg="http://schemas.microsoft.com/office/word/2010/wordprocessingGroup" xmlns:wpi="http://schemas.microsoft.com/office/word/2010/wordprocessingInk" xmlns:wne="http://schemas.microsoft.com/office/word/2006/wordml" xmlns:wps="http://schemas.microsoft.com/office/word/2010/wordprocessingShape" mc:Ignorable="w14 w15 w16se w16cid wp14">
+  <w:endnote w:type="separator" w:id="-1">
+    <w:p>
+      <w:pPr>
+        <w:spacing w:after="0" w:line="240" w:lineRule="auto"/>
+      </w:pPr>
+      <w:r>
+        <w:separator/>
+      </w:r>
+    </w:p>
+  </w:endnote>
+  <w:endnote w:type="continuationSeparator" w:id="0">
+    <w:p>
+      <w:pPr>
+        <w:spacing w:after="0" w:line="240" w:lineRule="auto"/>
+      </w:pPr>
+      <w:r>
+        <w:continuationSeparator/>
+      </w:r>
+    </w:p>
+  </w:endnote>
+</w:endnotes>
+</file>
+
+<file path=word/footnotes.xml><?xml version="1.0" encoding="utf-8"?>
+<w:footnotes xmlns:wpc="http://schemas.microsoft.com/office/word/2010/wordprocessingCanvas" xmlns:cx="http://schemas.microsoft.com/office/drawing/2014/chartex" xmlns:cx1="http://schemas.microsoft.com/office/drawing/2015/9/8/chartex" xmlns:cx2="http://schemas.microsoft.com/office/drawing/2015/10/21/chartex" xmlns:cx3="http://schemas.microsoft.com/office/drawing/2016/5/9/chartex" xmlns:cx4="http://schemas.microsoft.com/office/drawing/2016/5/10/chartex" xmlns:cx5="http://schemas.microsoft.com/office/drawing/2016/5/11/chartex" xmlns:cx6="http://schemas.microsoft.com/office/drawing/2016/5/12/chartex" xmlns:cx7="http://schemas.microsoft.com/office/drawing/2016/5/13/chartex" xmlns:cx8="http://schemas.microsoft.com/office/drawing/2016/5/14/chartex" xmlns:mc="http://schemas.openxmlformats.org/markup-compatibility/2006" xmlns:aink="http://schemas.microsoft.com/office/drawing/2016/ink" xmlns:am3d="http://schemas.microsoft.com/office/drawing/2017/model3d" xmlns:o="urn:schemas-microsoft-com:office:office" xmlns:r="http://schemas.openxmlformats.org/officeDocument/2006/relationships" xmlns:m="http://schemas.openxmlformats.org/officeDocument/2006/math" xmlns:v="urn:schemas-microsoft-com:vml" xmlns:wp14="http://schemas.microsoft.com/office/word/2010/wordprocessingDrawing" xmlns:wp="http://schemas.openxmlformats.org/drawingml/2006/wordprocessingDrawing" xmlns:w10="urn:schemas-microsoft-com:office:word" xmlns:w="http://schemas.openxmlformats.org/wordprocessingml/2006/main" xmlns:w14="http://schemas.microsoft.com/office/word/2010/wordml" xmlns:w15="http://schemas.microsoft.com/office/word/2012/wordml" xmlns:w16cid="http://schemas.microsoft.com/office/word/2016/wordml/cid" xmlns:w16se="http://schemas.microsoft.com/office/word/2015/wordml/symex" xmlns:wpg="http://schemas.microsoft.com/office/word/2010/wordprocessingGroup" xmlns:wpi="http://schemas.microsoft.com/office/word/2010/wordprocessingInk" xmlns:wne="http://schemas.microsoft.com/office/word/2006/wordml" xmlns:wps="http://schemas.microsoft.com/office/word/2010/wordprocessingShape" mc:Ignorable="w14 w15 w16se w16cid wp14">
+  <w:footnote w:type="separator" w:id="-1">
+    <w:p>
+      <w:pPr>
+        <w:spacing w:after="0" w:line="240" w:lineRule="auto"/>
+      </w:pPr>
+      <w:r>
+        <w:separator/>
+      </w:r>
+    </w:p>
+  </w:footnote>
+  <w:footnote w:type="continuationSeparator" w:id="0">
+    <w:p>
+      <w:pPr>
+        <w:spacing w:after="0" w:line="240" w:lineRule="auto"/>
+      </w:pPr>
+      <w:r>
+        <w:continuationSeparator/>
+      </w:r>
+    </w:p>
+  </w:footnote>
+</w:footnotes>
+</file>
+
 <file path=word/numbering.xml><?xml version="1.0" encoding="utf-8"?>
-<w:numbering xmlns:wpc="http://schemas.microsoft.com/office/word/2010/wordprocessingCanvas" xmlns:cx="http://schemas.microsoft.com/office/drawing/2014/chartex" xmlns:cx1="http://schemas.microsoft.com/office/drawing/2015/9/8/chartex" xmlns:cx2="http://schemas.microsoft.com/office/drawing/2015/10/21/chartex" xmlns:cx3="http://schemas.microsoft.com/office/drawing/2016/5/9/chartex" xmlns:cx4="http://schemas.microsoft.com/office/drawing/2016/5/10/chartex" xmlns:cx5="http://schemas.microsoft.com/office/drawing/2016/5/11/chartex" xmlns:cx6="http://schemas.microsoft.com/office/drawing/2016/5/12/chartex" xmlns:cx7="http://schemas.microsoft.com/office/drawing/2016/5/13/chartex" xmlns:cx8="http://schemas.microsoft.com/office/drawing/2016/5/14/chartex" xmlns:mc="http://schemas.openxmlformats.org/markup-compatibility/2006" xmlns:aink="http://schemas.microsoft.com/office/drawing/2016/ink" xmlns:am3d="http://schemas.microsoft.com/office/drawing/2017/model3d" xmlns:o="urn:schemas-microsoft-com:office:office" xmlns:r="http://schemas.openxmlformats.org/officeDocument/2006/relationships" xmlns:m="http://schemas.openxmlformats.org/officeDocument/2006/math" xmlns:v="urn:schemas-microsoft-com:vml" xmlns:wp14="http://schemas.microsoft.com/office/word/2010/wordprocessingDrawing" xmlns:wp="http://schemas.openxmlformats.org/drawingml/2006/wordprocessingDrawing" xmlns:w10="urn:schemas-microsoft-com:office:word" xmlns:w="http://schemas.openxmlformats.org/wordprocessingml/2006/main" xmlns:w14="http://schemas.microsoft.com/office/word/2010/wordml" xmlns:w15="http://schemas.microsoft.com/office/word/2012/wordml" xmlns:w16cex="http://schemas.microsoft.com/office/word/2018/wordml/cex" xmlns:w16cid="http://schemas.microsoft.com/office/word/2016/wordml/cid" xmlns:w16="http://schemas.microsoft.com/office/word/2018/wordml" xmlns:w16se="http://schemas.microsoft.com/office/word/2015/wordml/symex" xmlns:wpg="http://schemas.microsoft.com/office/word/2010/wordprocessingGroup" xmlns:wpi="http://schemas.microsoft.com/office/word/2010/wordprocessingInk" xmlns:wne="http://schemas.microsoft.com/office/word/2006/wordml" xmlns:wps="http://schemas.microsoft.com/office/word/2010/wordprocessingShape" mc:Ignorable="w14 w15 w16se w16cid w16 w16cex wp14">
+<w:numbering xmlns:wpc="http://schemas.microsoft.com/office/word/2010/wordprocessingCanvas" xmlns:cx="http://schemas.microsoft.com/office/drawing/2014/chartex" xmlns:cx1="http://schemas.microsoft.com/office/drawing/2015/9/8/chartex" xmlns:cx2="http://schemas.microsoft.com/office/drawing/2015/10/21/chartex" xmlns:cx3="http://schemas.microsoft.com/office/drawing/2016/5/9/chartex" xmlns:cx4="http://schemas.microsoft.com/office/drawing/2016/5/10/chartex" xmlns:cx5="http://schemas.microsoft.com/office/drawing/2016/5/11/chartex" xmlns:cx6="http://schemas.microsoft.com/office/drawing/2016/5/12/chartex" xmlns:cx7="http://schemas.microsoft.com/office/drawing/2016/5/13/chartex" xmlns:cx8="http://schemas.microsoft.com/office/drawing/2016/5/14/chartex" xmlns:mc="http://schemas.openxmlformats.org/markup-compatibility/2006" xmlns:aink="http://schemas.microsoft.com/office/drawing/2016/ink" xmlns:am3d="http://schemas.microsoft.com/office/drawing/2017/model3d" xmlns:o="urn:schemas-microsoft-com:office:office" xmlns:r="http://schemas.openxmlformats.org/officeDocument/2006/relationships" xmlns:m="http://schemas.openxmlformats.org/officeDocument/2006/math" xmlns:v="urn:schemas-microsoft-com:vml" xmlns:wp14="http://schemas.microsoft.com/office/word/2010/wordprocessingDrawing" xmlns:wp="http://schemas.openxmlformats.org/drawingml/2006/wordprocessingDrawing" xmlns:w10="urn:schemas-microsoft-com:office:word" xmlns:w="http://schemas.openxmlformats.org/wordprocessingml/2006/main" xmlns:w14="http://schemas.microsoft.com/office/word/2010/wordml" xmlns:w15="http://schemas.microsoft.com/office/word/2012/wordml" xmlns:w16cid="http://schemas.microsoft.com/office/word/2016/wordml/cid" xmlns:w16se="http://schemas.microsoft.com/office/word/2015/wordml/symex" xmlns:wpg="http://schemas.microsoft.com/office/word/2010/wordprocessingGroup" xmlns:wpi="http://schemas.microsoft.com/office/word/2010/wordprocessingInk" xmlns:wne="http://schemas.microsoft.com/office/word/2006/wordml" xmlns:wps="http://schemas.microsoft.com/office/word/2010/wordprocessingShape" mc:Ignorable="w14 w15 w16se w16cid wp14">
   <w:abstractNum w:abstractNumId="0" w15:restartNumberingAfterBreak="0">
     <w:nsid w:val="43B6671F"/>
     <w:multiLevelType w:val="hybridMultilevel"/>
@@ -6839,8 +7406,16 @@
 </w:numbering>
 </file>
 
+<file path=word/people.xml><?xml version="1.0" encoding="utf-8"?>
+<w15:people xmlns:wpc="http://schemas.microsoft.com/office/word/2010/wordprocessingCanvas" xmlns:cx="http://schemas.microsoft.com/office/drawing/2014/chartex" xmlns:cx1="http://schemas.microsoft.com/office/drawing/2015/9/8/chartex" xmlns:cx2="http://schemas.microsoft.com/office/drawing/2015/10/21/chartex" xmlns:cx3="http://schemas.microsoft.com/office/drawing/2016/5/9/chartex" xmlns:cx4="http://schemas.microsoft.com/office/drawing/2016/5/10/chartex" xmlns:cx5="http://schemas.microsoft.com/office/drawing/2016/5/11/chartex" xmlns:cx6="http://schemas.microsoft.com/office/drawing/2016/5/12/chartex" xmlns:cx7="http://schemas.microsoft.com/office/drawing/2016/5/13/chartex" xmlns:cx8="http://schemas.microsoft.com/office/drawing/2016/5/14/chartex" xmlns:mc="http://schemas.openxmlformats.org/markup-compatibility/2006" xmlns:aink="http://schemas.microsoft.com/office/drawing/2016/ink" xmlns:am3d="http://schemas.microsoft.com/office/drawing/2017/model3d" xmlns:o="urn:schemas-microsoft-com:office:office" xmlns:r="http://schemas.openxmlformats.org/officeDocument/2006/relationships" xmlns:m="http://schemas.openxmlformats.org/officeDocument/2006/math" xmlns:v="urn:schemas-microsoft-com:vml" xmlns:wp14="http://schemas.microsoft.com/office/word/2010/wordprocessingDrawing" xmlns:wp="http://schemas.openxmlformats.org/drawingml/2006/wordprocessingDrawing" xmlns:w10="urn:schemas-microsoft-com:office:word" xmlns:w="http://schemas.openxmlformats.org/wordprocessingml/2006/main" xmlns:w14="http://schemas.microsoft.com/office/word/2010/wordml" xmlns:w15="http://schemas.microsoft.com/office/word/2012/wordml" xmlns:w16cid="http://schemas.microsoft.com/office/word/2016/wordml/cid" xmlns:w16se="http://schemas.microsoft.com/office/word/2015/wordml/symex" xmlns:wpg="http://schemas.microsoft.com/office/word/2010/wordprocessingGroup" xmlns:wpi="http://schemas.microsoft.com/office/word/2010/wordprocessingInk" xmlns:wne="http://schemas.microsoft.com/office/word/2006/wordml" xmlns:wps="http://schemas.microsoft.com/office/word/2010/wordprocessingShape" mc:Ignorable="w14 w15 w16se w16cid wp14">
+  <w15:person w15:author="Dattatray Patil (Contractor)">
+    <w15:presenceInfo w15:providerId="AD" w15:userId="S::Dattatray.Patil@gilead.com::715305f0-418e-4b1a-9e3b-ccb2b683531e"/>
+  </w15:person>
+</w15:people>
+</file>
+
 <file path=word/styles.xml><?xml version="1.0" encoding="utf-8"?>
-<w:styles xmlns:mc="http://schemas.openxmlformats.org/markup-compatibility/2006" xmlns:r="http://schemas.openxmlformats.org/officeDocument/2006/relationships" xmlns:w="http://schemas.openxmlformats.org/wordprocessingml/2006/main" xmlns:w14="http://schemas.microsoft.com/office/word/2010/wordml" xmlns:w15="http://schemas.microsoft.com/office/word/2012/wordml" xmlns:w16cex="http://schemas.microsoft.com/office/word/2018/wordml/cex" xmlns:w16cid="http://schemas.microsoft.com/office/word/2016/wordml/cid" xmlns:w16="http://schemas.microsoft.com/office/word/2018/wordml" xmlns:w16se="http://schemas.microsoft.com/office/word/2015/wordml/symex" mc:Ignorable="w14 w15 w16se w16cid w16 w16cex">
+<w:styles xmlns:mc="http://schemas.openxmlformats.org/markup-compatibility/2006" xmlns:r="http://schemas.openxmlformats.org/officeDocument/2006/relationships" xmlns:w="http://schemas.openxmlformats.org/wordprocessingml/2006/main" xmlns:w14="http://schemas.microsoft.com/office/word/2010/wordml" xmlns:w15="http://schemas.microsoft.com/office/word/2012/wordml" xmlns:w16cid="http://schemas.microsoft.com/office/word/2016/wordml/cid" xmlns:w16se="http://schemas.microsoft.com/office/word/2015/wordml/symex" mc:Ignorable="w14 w15 w16se w16cid">
   <w:docDefaults>
     <w:rPrDefault>
       <w:rPr>
@@ -6856,7 +7431,7 @@
       </w:pPr>
     </w:pPrDefault>
   </w:docDefaults>
-  <w:latentStyles w:defLockedState="0" w:defUIPriority="99" w:defSemiHidden="0" w:defUnhideWhenUsed="0" w:defQFormat="0" w:count="376">
+  <w:latentStyles w:defLockedState="0" w:defUIPriority="99" w:defSemiHidden="0" w:defUnhideWhenUsed="0" w:defQFormat="0" w:count="377">
     <w:lsdException w:name="Normal" w:uiPriority="0" w:qFormat="1"/>
     <w:lsdException w:name="heading 1" w:uiPriority="9" w:qFormat="1"/>
     <w:lsdException w:name="heading 2" w:semiHidden="1" w:uiPriority="9" w:unhideWhenUsed="1" w:qFormat="1"/>
@@ -6962,7 +7537,6 @@
     <w:lsdException w:name="HTML Sample" w:semiHidden="1" w:unhideWhenUsed="1"/>
     <w:lsdException w:name="HTML Typewriter" w:semiHidden="1" w:unhideWhenUsed="1"/>
     <w:lsdException w:name="HTML Variable" w:semiHidden="1" w:unhideWhenUsed="1"/>
-    <w:lsdException w:name="Normal Table" w:semiHidden="1" w:unhideWhenUsed="1"/>
     <w:lsdException w:name="annotation subject" w:semiHidden="1" w:unhideWhenUsed="1"/>
     <w:lsdException w:name="No List" w:semiHidden="1" w:unhideWhenUsed="1"/>
     <w:lsdException w:name="Outline List 1" w:semiHidden="1" w:unhideWhenUsed="1"/>
@@ -7009,10 +7583,8 @@
     <w:lsdException w:name="Table Subtle 2" w:semiHidden="1" w:unhideWhenUsed="1"/>
     <w:lsdException w:name="Table Web 1" w:semiHidden="1" w:unhideWhenUsed="1"/>
     <w:lsdException w:name="Table Web 2" w:semiHidden="1" w:unhideWhenUsed="1"/>
-    <w:lsdException w:name="Table Web 3" w:semiHidden="1" w:unhideWhenUsed="1"/>
     <w:lsdException w:name="Balloon Text" w:semiHidden="1" w:unhideWhenUsed="1"/>
     <w:lsdException w:name="Table Grid" w:uiPriority="39"/>
-    <w:lsdException w:name="Table Theme" w:semiHidden="1" w:unhideWhenUsed="1"/>
     <w:lsdException w:name="Placeholder Text" w:semiHidden="1"/>
     <w:lsdException w:name="No Spacing" w:uiPriority="1" w:qFormat="1"/>
     <w:lsdException w:name="Light Shading" w:uiPriority="60"/>
@@ -7233,10 +7805,54 @@
     <w:lsdException w:name="Hashtag" w:semiHidden="1" w:unhideWhenUsed="1"/>
     <w:lsdException w:name="Unresolved Mention" w:semiHidden="1" w:unhideWhenUsed="1"/>
     <w:lsdException w:name="Smart Link" w:semiHidden="1" w:unhideWhenUsed="1"/>
+    <w:lsdException w:name="Smart Link Error" w:semiHidden="1" w:unhideWhenUsed="1"/>
   </w:latentStyles>
   <w:style w:type="paragraph" w:default="1" w:styleId="Normal">
     <w:name w:val="Normal"/>
     <w:qFormat/>
+  </w:style>
+  <w:style w:type="paragraph" w:styleId="Heading1">
+    <w:name w:val="heading 1"/>
+    <w:basedOn w:val="Normal"/>
+    <w:next w:val="Normal"/>
+    <w:link w:val="Heading1Char"/>
+    <w:uiPriority w:val="9"/>
+    <w:qFormat/>
+    <w:rsid w:val="00405031"/>
+    <w:pPr>
+      <w:keepNext/>
+      <w:keepLines/>
+      <w:spacing w:before="240" w:after="0"/>
+      <w:outlineLvl w:val="0"/>
+    </w:pPr>
+    <w:rPr>
+      <w:rFonts w:asciiTheme="majorHAnsi" w:eastAsiaTheme="majorEastAsia" w:hAnsiTheme="majorHAnsi" w:cstheme="majorBidi"/>
+      <w:color w:val="2F5496" w:themeColor="accent1" w:themeShade="BF"/>
+      <w:sz w:val="32"/>
+      <w:szCs w:val="32"/>
+    </w:rPr>
+  </w:style>
+  <w:style w:type="paragraph" w:styleId="Heading2">
+    <w:name w:val="heading 2"/>
+    <w:basedOn w:val="Normal"/>
+    <w:next w:val="Normal"/>
+    <w:link w:val="Heading2Char"/>
+    <w:uiPriority w:val="9"/>
+    <w:unhideWhenUsed/>
+    <w:qFormat/>
+    <w:rsid w:val="00405031"/>
+    <w:pPr>
+      <w:keepNext/>
+      <w:keepLines/>
+      <w:spacing w:before="40" w:after="0"/>
+      <w:outlineLvl w:val="1"/>
+    </w:pPr>
+    <w:rPr>
+      <w:rFonts w:asciiTheme="majorHAnsi" w:eastAsiaTheme="majorEastAsia" w:hAnsiTheme="majorHAnsi" w:cstheme="majorBidi"/>
+      <w:color w:val="2F5496" w:themeColor="accent1" w:themeShade="BF"/>
+      <w:sz w:val="26"/>
+      <w:szCs w:val="26"/>
+    </w:rPr>
   </w:style>
   <w:style w:type="character" w:default="1" w:styleId="DefaultParagraphFont">
     <w:name w:val="Default Paragraph Font"/>
@@ -7372,6 +7988,32 @@
     <w:rPr>
       <w:color w:val="0563C1" w:themeColor="hyperlink"/>
       <w:u w:val="single"/>
+    </w:rPr>
+  </w:style>
+  <w:style w:type="character" w:customStyle="1" w:styleId="Heading1Char">
+    <w:name w:val="Heading 1 Char"/>
+    <w:basedOn w:val="DefaultParagraphFont"/>
+    <w:link w:val="Heading1"/>
+    <w:uiPriority w:val="9"/>
+    <w:rsid w:val="00405031"/>
+    <w:rPr>
+      <w:rFonts w:asciiTheme="majorHAnsi" w:eastAsiaTheme="majorEastAsia" w:hAnsiTheme="majorHAnsi" w:cstheme="majorBidi"/>
+      <w:color w:val="2F5496" w:themeColor="accent1" w:themeShade="BF"/>
+      <w:sz w:val="32"/>
+      <w:szCs w:val="32"/>
+    </w:rPr>
+  </w:style>
+  <w:style w:type="character" w:customStyle="1" w:styleId="Heading2Char">
+    <w:name w:val="Heading 2 Char"/>
+    <w:basedOn w:val="DefaultParagraphFont"/>
+    <w:link w:val="Heading2"/>
+    <w:uiPriority w:val="9"/>
+    <w:rsid w:val="00405031"/>
+    <w:rPr>
+      <w:rFonts w:asciiTheme="majorHAnsi" w:eastAsiaTheme="majorEastAsia" w:hAnsiTheme="majorHAnsi" w:cstheme="majorBidi"/>
+      <w:color w:val="2F5496" w:themeColor="accent1" w:themeShade="BF"/>
+      <w:sz w:val="26"/>
+      <w:szCs w:val="26"/>
     </w:rPr>
   </w:style>
 </w:styles>

</xml_diff>